<commit_message>
Administrations del af Pristjek220.docx skrevet, mangler dog reveiw
</commit_message>
<xml_diff>
--- a/Rapport/Pristjek220.docx
+++ b/Rapport/Pristjek220.docx
@@ -89,7 +89,7 @@
         <mc:AlternateContent>
           <mc:Choice Requires="wpg">
             <w:drawing>
-              <wp:anchor distT="0" distB="0" distL="114300" distR="114300" simplePos="0" relativeHeight="251675648" behindDoc="0" locked="0" layoutInCell="1" allowOverlap="1" wp14:anchorId="5F2D794F" wp14:editId="6E93B160">
+              <wp:anchor distT="0" distB="0" distL="114300" distR="114300" simplePos="0" relativeHeight="251670528" behindDoc="0" locked="0" layoutInCell="1" allowOverlap="1" wp14:anchorId="5F2D794F" wp14:editId="6E93B160">
                 <wp:simplePos x="0" y="0"/>
                 <wp:positionH relativeFrom="column">
                   <wp:posOffset>4711207</wp:posOffset>
@@ -212,7 +212,7 @@
           </mc:Choice>
           <mc:Fallback>
             <w:pict>
-              <v:group w14:anchorId="5F2D794F" id="Group 21" o:spid="_x0000_s1026" style="position:absolute;margin-left:370.95pt;margin-top:16.95pt;width:90.8pt;height:50pt;z-index:251675648" coordsize="11531,6350" o:gfxdata="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">
+              <v:group w14:anchorId="5F2D794F" id="Group 21" o:spid="_x0000_s1026" style="position:absolute;margin-left:370.95pt;margin-top:16.95pt;width:90.8pt;height:50pt;z-index:251670528" coordsize="11531,6350" o:gfxdata="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">
                 <v:shapetype id="_x0000_t75" coordsize="21600,21600" o:spt="75" o:preferrelative="t" path="m@4@5l@4@11@9@11@9@5xe" filled="f" stroked="f">
                   <v:stroke joinstyle="miter"/>
                   <v:formulas>
@@ -380,7 +380,7 @@
         <mc:AlternateContent>
           <mc:Choice Requires="wpg">
             <w:drawing>
-              <wp:anchor distT="0" distB="0" distL="114300" distR="114300" simplePos="0" relativeHeight="251651072" behindDoc="0" locked="0" layoutInCell="1" allowOverlap="1" wp14:anchorId="78994BED" wp14:editId="2C02CE17">
+              <wp:anchor distT="0" distB="0" distL="114300" distR="114300" simplePos="0" relativeHeight="251645952" behindDoc="0" locked="0" layoutInCell="1" allowOverlap="1" wp14:anchorId="78994BED" wp14:editId="2C02CE17">
                 <wp:simplePos x="0" y="0"/>
                 <wp:positionH relativeFrom="margin">
                   <wp:align>right</wp:align>
@@ -522,7 +522,7 @@
           </mc:Choice>
           <mc:Fallback>
             <w:pict>
-              <v:group w14:anchorId="78994BED" id="Group 5" o:spid="_x0000_s1029" style="position:absolute;margin-left:70.75pt;margin-top:.75pt;width:121.95pt;height:156.4pt;z-index:251651072;mso-position-horizontal:right;mso-position-horizontal-relative:margin" coordsize="15487,19863" o:gfxdata="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">
+              <v:group w14:anchorId="78994BED" id="Group 5" o:spid="_x0000_s1029" style="position:absolute;margin-left:70.75pt;margin-top:.75pt;width:121.95pt;height:156.4pt;z-index:251645952;mso-position-horizontal:right;mso-position-horizontal-relative:margin" coordsize="15487,19863" o:gfxdata="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">
                 <v:shape id="Text Box 2" o:spid="_x0000_s1030" type="#_x0000_t202" style="position:absolute;left:614;top:17196;width:14871;height:2667;visibility:visible;mso-wrap-style:square;v-text-anchor:top" o:gfxdata="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" stroked="f">
                   <v:textbox style="mso-fit-shape-to-text:t" inset="0,0,0,0">
                     <w:txbxContent>
@@ -694,7 +694,7 @@
           <w:noProof/>
           <w:lang w:val="da-DK"/>
         </w:rPr>
-        <w:t>1</w:t>
+        <w:t>2</w:t>
       </w:r>
       <w:r>
         <w:rPr>
@@ -719,6 +719,14 @@
           <w:lang w:val="da-DK"/>
         </w:rPr>
         <w:fldChar w:fldCharType="separate"/>
+      </w:r>
+      <w:r>
+        <w:rPr>
+          <w:b/>
+          <w:bCs/>
+          <w:lang w:val="da-DK"/>
+        </w:rPr>
+        <w:t>Error! Reference source not found.</w:t>
       </w:r>
       <w:r>
         <w:rPr>
@@ -772,7 +780,7 @@
         <mc:AlternateContent>
           <mc:Choice Requires="wpg">
             <w:drawing>
-              <wp:anchor distT="0" distB="0" distL="114300" distR="114300" simplePos="0" relativeHeight="251663360" behindDoc="0" locked="0" layoutInCell="1" allowOverlap="1" wp14:anchorId="5299FF53" wp14:editId="78E4F528">
+              <wp:anchor distT="0" distB="0" distL="114300" distR="114300" simplePos="0" relativeHeight="251658240" behindDoc="0" locked="0" layoutInCell="1" allowOverlap="1" wp14:anchorId="5299FF53" wp14:editId="78E4F528">
                 <wp:simplePos x="0" y="0"/>
                 <wp:positionH relativeFrom="margin">
                   <wp:align>right</wp:align>
@@ -929,7 +937,7 @@
           </mc:Choice>
           <mc:Fallback>
             <w:pict>
-              <v:group w14:anchorId="5299FF53" id="Group 12" o:spid="_x0000_s1032" style="position:absolute;margin-left:60.8pt;margin-top:53.05pt;width:112pt;height:86.45pt;z-index:251663360;mso-position-horizontal:right;mso-position-horizontal-relative:margin" coordsize="14224,10981" o:gfxdata="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">
+              <v:group w14:anchorId="5299FF53" id="Group 12" o:spid="_x0000_s1032" style="position:absolute;margin-left:60.8pt;margin-top:53.05pt;width:112pt;height:86.45pt;z-index:251658240;mso-position-horizontal:right;mso-position-horizontal-relative:margin" coordsize="14224,10981" o:gfxdata="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">
                 <v:shape id="Picture 10" o:spid="_x0000_s1033" type="#_x0000_t75" style="position:absolute;width:14224;height:6108;visibility:visible;mso-wrap-style:square" o:gfxdata="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">
                   <v:imagedata r:id="rId13" o:title=""/>
                   <v:path arrowok="t"/>
@@ -1110,7 +1118,7 @@
           <w:noProof/>
           <w:lang w:val="da-DK"/>
         </w:rPr>
-        <w:t>2</w:t>
+        <w:t>3</w:t>
       </w:r>
       <w:r>
         <w:rPr>
@@ -1152,19 +1160,7 @@
         <w:rPr>
           <w:lang w:val="da-DK"/>
         </w:rPr>
-        <w:t xml:space="preserve"> </w:t>
-      </w:r>
-      <w:r>
-        <w:rPr>
-          <w:lang w:val="da-DK"/>
-        </w:rPr>
-        <w:t>brugeren så selv vælge hvilke butikker, der skal handles i</w:t>
-      </w:r>
-      <w:r>
-        <w:rPr>
-          <w:lang w:val="da-DK"/>
-        </w:rPr>
-        <w:t xml:space="preserve">. Alle </w:t>
+        <w:t xml:space="preserve"> brugeren så selv vælge hvilke butikker, der skal handles i. Alle </w:t>
       </w:r>
       <w:r>
         <w:rPr>
@@ -1270,6 +1266,156 @@
           <w:noProof/>
           <w:lang w:val="da-DK"/>
         </w:rPr>
+        <w:t>5</w:t>
+      </w:r>
+      <w:r>
+        <w:rPr>
+          <w:lang w:val="da-DK"/>
+        </w:rPr>
+        <w:fldChar w:fldCharType="end"/>
+      </w:r>
+      <w:r>
+        <w:rPr>
+          <w:lang w:val="da-DK"/>
+        </w:rPr>
+        <w:t xml:space="preserve"> kan man se at indkøbslisten fra</w:t>
+      </w:r>
+      <w:r>
+        <w:rPr>
+          <w:lang w:val="da-DK"/>
+        </w:rPr>
+        <w:t xml:space="preserve"> </w:t>
+      </w:r>
+      <w:r>
+        <w:rPr>
+          <w:lang w:val="da-DK"/>
+        </w:rPr>
+        <w:fldChar w:fldCharType="begin"/>
+      </w:r>
+      <w:r>
+        <w:rPr>
+          <w:lang w:val="da-DK"/>
+        </w:rPr>
+        <w:instrText xml:space="preserve"> REF _Ref451179586 \h </w:instrText>
+      </w:r>
+      <w:r>
+        <w:rPr>
+          <w:lang w:val="da-DK"/>
+        </w:rPr>
+      </w:r>
+      <w:r>
+        <w:rPr>
+          <w:lang w:val="da-DK"/>
+        </w:rPr>
+        <w:fldChar w:fldCharType="separate"/>
+      </w:r>
+      <w:r>
+        <w:rPr>
+          <w:lang w:val="da-DK"/>
+        </w:rPr>
+        <w:t xml:space="preserve">Figur </w:t>
+      </w:r>
+      <w:r>
+        <w:rPr>
+          <w:noProof/>
+          <w:lang w:val="da-DK"/>
+        </w:rPr>
+        <w:t>2</w:t>
+      </w:r>
+      <w:r>
+        <w:rPr>
+          <w:lang w:val="da-DK"/>
+        </w:rPr>
+        <w:fldChar w:fldCharType="end"/>
+      </w:r>
+      <w:r>
+        <w:rPr>
+          <w:lang w:val="da-DK"/>
+        </w:rPr>
+        <w:t xml:space="preserve"> er indsat, med de produkter der findes i en forretningerne i Pristjek220. Produkterne der ikke findes i en forretning i Pristjek220, bliver lagt i en anden liste. På </w:t>
+      </w:r>
+      <w:r>
+        <w:rPr>
+          <w:lang w:val="da-DK"/>
+        </w:rPr>
+        <w:fldChar w:fldCharType="begin"/>
+      </w:r>
+      <w:r>
+        <w:rPr>
+          <w:lang w:val="da-DK"/>
+        </w:rPr>
+        <w:instrText xml:space="preserve"> REF _Ref451178985 \h </w:instrText>
+      </w:r>
+      <w:r>
+        <w:rPr>
+          <w:lang w:val="da-DK"/>
+        </w:rPr>
+      </w:r>
+      <w:r>
+        <w:rPr>
+          <w:lang w:val="da-DK"/>
+        </w:rPr>
+        <w:fldChar w:fldCharType="separate"/>
+      </w:r>
+      <w:r>
+        <w:rPr>
+          <w:lang w:val="da-DK"/>
+        </w:rPr>
+        <w:t xml:space="preserve">Figur </w:t>
+      </w:r>
+      <w:r>
+        <w:rPr>
+          <w:noProof/>
+          <w:lang w:val="da-DK"/>
+        </w:rPr>
+        <w:t>5</w:t>
+      </w:r>
+      <w:r>
+        <w:rPr>
+          <w:lang w:val="da-DK"/>
+        </w:rPr>
+        <w:fldChar w:fldCharType="end"/>
+      </w:r>
+      <w:r>
+        <w:rPr>
+          <w:lang w:val="da-DK"/>
+        </w:rPr>
+        <w:t xml:space="preserve"> kan man se hvor det er billigst at købe hver enkelt vare, og på </w:t>
+      </w:r>
+      <w:r>
+        <w:rPr>
+          <w:lang w:val="da-DK"/>
+        </w:rPr>
+        <w:fldChar w:fldCharType="begin"/>
+      </w:r>
+      <w:r>
+        <w:rPr>
+          <w:lang w:val="da-DK"/>
+        </w:rPr>
+        <w:instrText xml:space="preserve"> REF _Ref451179300 \h </w:instrText>
+      </w:r>
+      <w:r>
+        <w:rPr>
+          <w:lang w:val="da-DK"/>
+        </w:rPr>
+      </w:r>
+      <w:r>
+        <w:rPr>
+          <w:lang w:val="da-DK"/>
+        </w:rPr>
+        <w:fldChar w:fldCharType="separate"/>
+      </w:r>
+      <w:r>
+        <w:rPr>
+          <w:lang w:val="da-DK"/>
+        </w:rPr>
+        <w:t xml:space="preserve">Figur </w:t>
+      </w:r>
+      <w:r>
+        <w:rPr>
+          <w:noProof/>
+          <w:lang w:val="da-DK"/>
+        </w:rPr>
         <w:t>4</w:t>
       </w:r>
       <w:r>
@@ -1282,13 +1428,13 @@
         <w:rPr>
           <w:lang w:val="da-DK"/>
         </w:rPr>
-        <w:t xml:space="preserve"> kan man se at indkøbslisten fra</w:t>
-      </w:r>
-      <w:r>
-        <w:rPr>
-          <w:lang w:val="da-DK"/>
-        </w:rPr>
-        <w:t xml:space="preserve"> </w:t>
+        <w:t xml:space="preserve"> viser hvad det koster at købe det hele i en butik. Her kan man se </w:t>
+      </w:r>
+      <w:r>
+        <w:rPr>
+          <w:lang w:val="da-DK"/>
+        </w:rPr>
+        <w:t xml:space="preserve">at det koster 1,05 kr. mere at handle det hele i Rema100, men så spare man turen til fakta. Her kan brugeren vælge på </w:t>
       </w:r>
       <w:r>
         <w:rPr>
@@ -1300,7 +1446,7 @@
         <w:rPr>
           <w:lang w:val="da-DK"/>
         </w:rPr>
-        <w:instrText xml:space="preserve"> REF _Ref451179586 \h </w:instrText>
+        <w:instrText xml:space="preserve"> REF _Ref451178985 \h </w:instrText>
       </w:r>
       <w:r>
         <w:rPr>
@@ -1324,157 +1470,7 @@
           <w:noProof/>
           <w:lang w:val="da-DK"/>
         </w:rPr>
-        <w:t>1</w:t>
-      </w:r>
-      <w:r>
-        <w:rPr>
-          <w:lang w:val="da-DK"/>
-        </w:rPr>
-        <w:fldChar w:fldCharType="end"/>
-      </w:r>
-      <w:r>
-        <w:rPr>
-          <w:lang w:val="da-DK"/>
-        </w:rPr>
-        <w:t xml:space="preserve"> er indsat, med de produkter der findes i en forretningerne i Pristjek220. Produkterne der ikke findes i en forretning i Pristjek220, bliver lagt i en anden liste. På </w:t>
-      </w:r>
-      <w:r>
-        <w:rPr>
-          <w:lang w:val="da-DK"/>
-        </w:rPr>
-        <w:fldChar w:fldCharType="begin"/>
-      </w:r>
-      <w:r>
-        <w:rPr>
-          <w:lang w:val="da-DK"/>
-        </w:rPr>
-        <w:instrText xml:space="preserve"> REF _Ref451178985 \h </w:instrText>
-      </w:r>
-      <w:r>
-        <w:rPr>
-          <w:lang w:val="da-DK"/>
-        </w:rPr>
-      </w:r>
-      <w:r>
-        <w:rPr>
-          <w:lang w:val="da-DK"/>
-        </w:rPr>
-        <w:fldChar w:fldCharType="separate"/>
-      </w:r>
-      <w:r>
-        <w:rPr>
-          <w:lang w:val="da-DK"/>
-        </w:rPr>
-        <w:t xml:space="preserve">Figur </w:t>
-      </w:r>
-      <w:r>
-        <w:rPr>
-          <w:noProof/>
-          <w:lang w:val="da-DK"/>
-        </w:rPr>
-        <w:t>4</w:t>
-      </w:r>
-      <w:r>
-        <w:rPr>
-          <w:lang w:val="da-DK"/>
-        </w:rPr>
-        <w:fldChar w:fldCharType="end"/>
-      </w:r>
-      <w:r>
-        <w:rPr>
-          <w:lang w:val="da-DK"/>
-        </w:rPr>
-        <w:t xml:space="preserve"> kan man se hvor det er billigst at købe hver enkelt vare, og på </w:t>
-      </w:r>
-      <w:r>
-        <w:rPr>
-          <w:lang w:val="da-DK"/>
-        </w:rPr>
-        <w:fldChar w:fldCharType="begin"/>
-      </w:r>
-      <w:r>
-        <w:rPr>
-          <w:lang w:val="da-DK"/>
-        </w:rPr>
-        <w:instrText xml:space="preserve"> REF _Ref451179300 \h </w:instrText>
-      </w:r>
-      <w:r>
-        <w:rPr>
-          <w:lang w:val="da-DK"/>
-        </w:rPr>
-      </w:r>
-      <w:r>
-        <w:rPr>
-          <w:lang w:val="da-DK"/>
-        </w:rPr>
-        <w:fldChar w:fldCharType="separate"/>
-      </w:r>
-      <w:r>
-        <w:rPr>
-          <w:lang w:val="da-DK"/>
-        </w:rPr>
-        <w:t xml:space="preserve">Figur </w:t>
-      </w:r>
-      <w:r>
-        <w:rPr>
-          <w:noProof/>
-          <w:lang w:val="da-DK"/>
-        </w:rPr>
-        <w:t>3</w:t>
-      </w:r>
-      <w:r>
-        <w:rPr>
-          <w:lang w:val="da-DK"/>
-        </w:rPr>
-        <w:fldChar w:fldCharType="end"/>
-      </w:r>
-      <w:r>
-        <w:rPr>
-          <w:lang w:val="da-DK"/>
-        </w:rPr>
-        <w:t xml:space="preserve"> viser hvad det koster at købe det hele i en butik. Her kan man se </w:t>
-      </w:r>
-      <w:r>
-        <w:rPr>
-          <w:lang w:val="da-DK"/>
-        </w:rPr>
-        <w:t xml:space="preserve">at det koster 1,05 kr. mere at handle det hele i Rema100, men så spare man turen til fakta. Her kan brugeren vælge på </w:t>
-      </w:r>
-      <w:r>
-        <w:rPr>
-          <w:lang w:val="da-DK"/>
-        </w:rPr>
-        <w:fldChar w:fldCharType="begin"/>
-      </w:r>
-      <w:r>
-        <w:rPr>
-          <w:lang w:val="da-DK"/>
-        </w:rPr>
-        <w:instrText xml:space="preserve"> REF _Ref451178985 \h </w:instrText>
-      </w:r>
-      <w:r>
-        <w:rPr>
-          <w:lang w:val="da-DK"/>
-        </w:rPr>
-      </w:r>
-      <w:r>
-        <w:rPr>
-          <w:lang w:val="da-DK"/>
-        </w:rPr>
-        <w:fldChar w:fldCharType="separate"/>
-      </w:r>
-      <w:r>
-        <w:rPr>
-          <w:lang w:val="da-DK"/>
-        </w:rPr>
-        <w:t xml:space="preserve">Figur </w:t>
-      </w:r>
-      <w:r>
-        <w:rPr>
-          <w:noProof/>
-          <w:lang w:val="da-DK"/>
-        </w:rPr>
-        <w:t>4</w:t>
+        <w:t>5</w:t>
       </w:r>
       <w:r>
         <w:rPr>
@@ -1499,20 +1495,8 @@
         <w:rPr>
           <w:lang w:val="da-DK"/>
         </w:rPr>
-        <w:t>dregner Pristjek220 en ny genereret indkøbsliste. Den sidste funktionalitet der er i den genereret indkøbsliste er på Figur 3, der er at man kan sende Indkøbslisten til sin mail.</w:t>
-      </w:r>
-    </w:p>
-    <w:p>
-      <w:pPr>
-        <w:keepNext/>
-        <w:rPr>
-          <w:rFonts w:asciiTheme="majorHAnsi" w:eastAsiaTheme="majorEastAsia" w:hAnsiTheme="majorHAnsi" w:cstheme="majorBidi"/>
-          <w:color w:val="2E74B5" w:themeColor="accent1" w:themeShade="BF"/>
-          <w:sz w:val="26"/>
-          <w:szCs w:val="26"/>
-          <w:lang w:val="da-DK"/>
-        </w:rPr>
-      </w:pPr>
+        <w:t xml:space="preserve">dregner Pristjek220 en ny genereret indkøbsliste. Den sidste funktionalitet der er i den genereret </w:t>
+      </w:r>
       <w:r>
         <w:rPr>
           <w:noProof/>
@@ -1521,13 +1505,13 @@
         <mc:AlternateContent>
           <mc:Choice Requires="wpg">
             <w:drawing>
-              <wp:anchor distT="0" distB="0" distL="114300" distR="114300" simplePos="0" relativeHeight="251671552" behindDoc="0" locked="0" layoutInCell="1" allowOverlap="1" wp14:anchorId="597BC85E" wp14:editId="7CC29656">
+              <wp:anchor distT="0" distB="0" distL="114300" distR="114300" simplePos="0" relativeHeight="251666432" behindDoc="0" locked="0" layoutInCell="1" allowOverlap="1" wp14:anchorId="2422361D" wp14:editId="4F82B04E">
                 <wp:simplePos x="0" y="0"/>
                 <wp:positionH relativeFrom="margin">
-                  <wp:posOffset>4281479</wp:posOffset>
+                  <wp:align>right</wp:align>
                 </wp:positionH>
                 <wp:positionV relativeFrom="paragraph">
-                  <wp:posOffset>245063</wp:posOffset>
+                  <wp:posOffset>571073</wp:posOffset>
                 </wp:positionV>
                 <wp:extent cx="1651312" cy="1739644"/>
                 <wp:effectExtent l="0" t="0" r="6350" b="0"/>
@@ -1675,7 +1659,7 @@
           </mc:Choice>
           <mc:Fallback>
             <w:pict>
-              <v:group w14:anchorId="597BC85E" id="Group 18" o:spid="_x0000_s1035" style="position:absolute;margin-left:337.1pt;margin-top:19.3pt;width:130pt;height:137pt;z-index:251671552;mso-position-horizontal-relative:margin;mso-width-relative:margin;mso-height-relative:margin" coordsize="16513,17396" o:gfxdata="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">
+              <v:group w14:anchorId="2422361D" id="Group 18" o:spid="_x0000_s1035" style="position:absolute;margin-left:78.8pt;margin-top:44.95pt;width:130pt;height:137pt;z-index:251666432;mso-position-horizontal:right;mso-position-horizontal-relative:margin;mso-width-relative:margin;mso-height-relative:margin" coordsize="16513,17396" o:gfxdata="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">
                 <v:shape id="Picture 16" o:spid="_x0000_s1036" type="#_x0000_t75" style="position:absolute;left:136;width:16377;height:12096;visibility:visible;mso-wrap-style:square" o:gfxdata="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">
                   <v:imagedata r:id="rId15" o:title=""/>
                   <v:path arrowok="t"/>
@@ -1750,13 +1734,31 @@
       </w:r>
       <w:r>
         <w:rPr>
+          <w:lang w:val="da-DK"/>
+        </w:rPr>
+        <w:t>indkøbsliste er på Figur 3, der er at man kan sende Indkøbslisten til sin mail.</w:t>
+      </w:r>
+    </w:p>
+    <w:p>
+      <w:pPr>
+        <w:keepNext/>
+        <w:rPr>
+          <w:rFonts w:asciiTheme="majorHAnsi" w:eastAsiaTheme="majorEastAsia" w:hAnsiTheme="majorHAnsi" w:cstheme="majorBidi"/>
+          <w:color w:val="2E74B5" w:themeColor="accent1" w:themeShade="BF"/>
+          <w:sz w:val="26"/>
+          <w:szCs w:val="26"/>
+          <w:lang w:val="da-DK"/>
+        </w:rPr>
+      </w:pPr>
+      <w:r>
+        <w:rPr>
           <w:noProof/>
           <w:lang w:val="da-DK" w:eastAsia="da-DK"/>
         </w:rPr>
         <mc:AlternateContent>
           <mc:Choice Requires="wpg">
             <w:drawing>
-              <wp:anchor distT="0" distB="0" distL="114300" distR="114300" simplePos="0" relativeHeight="251667456" behindDoc="0" locked="0" layoutInCell="1" allowOverlap="1" wp14:anchorId="512AFA35" wp14:editId="78CDB1C5">
+              <wp:anchor distT="0" distB="0" distL="114300" distR="114300" simplePos="0" relativeHeight="251662336" behindDoc="0" locked="0" layoutInCell="1" allowOverlap="1" wp14:anchorId="512AFA35" wp14:editId="78CDB1C5">
                 <wp:simplePos x="0" y="0"/>
                 <wp:positionH relativeFrom="margin">
                   <wp:posOffset>-115740</wp:posOffset>
@@ -1901,7 +1903,7 @@
           </mc:Choice>
           <mc:Fallback>
             <w:pict>
-              <v:group w14:anchorId="512AFA35" id="Group 15" o:spid="_x0000_s1038" style="position:absolute;margin-left:-9.1pt;margin-top:4.7pt;width:327.75pt;height:134.35pt;z-index:251667456;mso-position-horizontal-relative:margin" coordsize="41624,17062" o:gfxdata="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">
+              <v:group w14:anchorId="512AFA35" id="Group 15" o:spid="_x0000_s1038" style="position:absolute;margin-left:-9.1pt;margin-top:4.7pt;width:327.75pt;height:134.35pt;z-index:251662336;mso-position-horizontal-relative:margin" coordsize="41624,17062" o:gfxdata="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">
                 <v:shape id="Picture 13" o:spid="_x0000_s1039" type="#_x0000_t75" style="position:absolute;width:41624;height:14706;visibility:visible;mso-wrap-style:square" o:gfxdata="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">
                   <v:imagedata r:id="rId17" o:title=""/>
                   <v:path arrowok="t"/>
@@ -1982,13 +1984,6 @@
           <w:lang w:val="da-DK"/>
         </w:rPr>
       </w:pPr>
-    </w:p>
-    <w:p>
-      <w:pPr>
-        <w:rPr>
-          <w:lang w:val="da-DK"/>
-        </w:rPr>
-      </w:pPr>
       <w:r>
         <w:rPr>
           <w:noProof/>
@@ -1997,13 +1992,13 @@
         <mc:AlternateContent>
           <mc:Choice Requires="wpg">
             <w:drawing>
-              <wp:anchor distT="0" distB="0" distL="114300" distR="114300" simplePos="0" relativeHeight="251682816" behindDoc="0" locked="0" layoutInCell="1" allowOverlap="1">
+              <wp:anchor distT="0" distB="0" distL="114300" distR="114300" simplePos="0" relativeHeight="251677696" behindDoc="0" locked="0" layoutInCell="1" allowOverlap="1" wp14:anchorId="3492899F" wp14:editId="74B67B5D">
                 <wp:simplePos x="0" y="0"/>
-                <wp:positionH relativeFrom="column">
-                  <wp:posOffset>4404094</wp:posOffset>
+                <wp:positionH relativeFrom="margin">
+                  <wp:align>right</wp:align>
                 </wp:positionH>
                 <wp:positionV relativeFrom="paragraph">
-                  <wp:posOffset>8113</wp:posOffset>
+                  <wp:posOffset>6302</wp:posOffset>
                 </wp:positionV>
                 <wp:extent cx="1374140" cy="1688655"/>
                 <wp:effectExtent l="0" t="0" r="0" b="6985"/>
@@ -2120,7 +2115,7 @@
           </mc:Choice>
           <mc:Fallback>
             <w:pict>
-              <v:group id="Group 25" o:spid="_x0000_s1041" style="position:absolute;margin-left:346.8pt;margin-top:.65pt;width:108.2pt;height:132.95pt;z-index:251682816" coordsize="13741,16886" o:gfxdata="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">
+              <v:group w14:anchorId="3492899F" id="Group 25" o:spid="_x0000_s1041" style="position:absolute;margin-left:57pt;margin-top:.5pt;width:108.2pt;height:132.95pt;z-index:251677696;mso-position-horizontal:right;mso-position-horizontal-relative:margin" coordsize="13741,16886" o:gfxdata="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">
                 <v:shape id="Picture 22" o:spid="_x0000_s1042" type="#_x0000_t75" style="position:absolute;width:13741;height:12960;visibility:visible;mso-wrap-style:square" o:gfxdata="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">
                   <v:imagedata r:id="rId19" o:title=""/>
                   <v:path arrowok="t"/>
@@ -2162,12 +2157,19 @@
                     </w:txbxContent>
                   </v:textbox>
                 </v:shape>
-                <w10:wrap type="square"/>
+                <w10:wrap type="square" anchorx="margin"/>
               </v:group>
             </w:pict>
           </mc:Fallback>
         </mc:AlternateContent>
       </w:r>
+    </w:p>
+    <w:p>
+      <w:pPr>
+        <w:rPr>
+          <w:lang w:val="da-DK"/>
+        </w:rPr>
+      </w:pPr>
       <w:r>
         <w:rPr>
           <w:lang w:val="da-DK"/>
@@ -2267,6 +2269,185 @@
       </w:pPr>
       <w:r>
         <w:rPr>
+          <w:noProof/>
+          <w:lang w:val="da-DK" w:eastAsia="da-DK"/>
+        </w:rPr>
+        <mc:AlternateContent>
+          <mc:Choice Requires="wpg">
+            <w:drawing>
+              <wp:anchor distT="0" distB="0" distL="114300" distR="114300" simplePos="0" relativeHeight="251689984" behindDoc="0" locked="0" layoutInCell="1" allowOverlap="1" wp14:anchorId="7B1C344B" wp14:editId="040F164A">
+                <wp:simplePos x="0" y="0"/>
+                <wp:positionH relativeFrom="margin">
+                  <wp:align>right</wp:align>
+                </wp:positionH>
+                <wp:positionV relativeFrom="paragraph">
+                  <wp:posOffset>31285</wp:posOffset>
+                </wp:positionV>
+                <wp:extent cx="1337310" cy="1269365"/>
+                <wp:effectExtent l="0" t="0" r="0" b="6985"/>
+                <wp:wrapSquare wrapText="bothSides"/>
+                <wp:docPr id="33" name="Group 33"/>
+                <wp:cNvGraphicFramePr/>
+                <a:graphic xmlns:a="http://schemas.openxmlformats.org/drawingml/2006/main">
+                  <a:graphicData uri="http://schemas.microsoft.com/office/word/2010/wordprocessingGroup">
+                    <wpg:wgp>
+                      <wpg:cNvGrpSpPr/>
+                      <wpg:grpSpPr>
+                        <a:xfrm>
+                          <a:off x="0" y="0"/>
+                          <a:ext cx="1337310" cy="1269365"/>
+                          <a:chOff x="0" y="0"/>
+                          <a:chExt cx="1337310" cy="1269811"/>
+                        </a:xfrm>
+                      </wpg:grpSpPr>
+                      <pic:pic xmlns:pic="http://schemas.openxmlformats.org/drawingml/2006/picture">
+                        <pic:nvPicPr>
+                          <pic:cNvPr id="31" name="Picture 31"/>
+                          <pic:cNvPicPr>
+                            <a:picLocks noChangeAspect="1"/>
+                          </pic:cNvPicPr>
+                        </pic:nvPicPr>
+                        <pic:blipFill>
+                          <a:blip r:embed="rId20" cstate="print">
+                            <a:extLst>
+                              <a:ext uri="{28A0092B-C50C-407E-A947-70E740481C1C}">
+                                <a14:useLocalDpi xmlns:a14="http://schemas.microsoft.com/office/drawing/2010/main" val="0"/>
+                              </a:ext>
+                            </a:extLst>
+                          </a:blip>
+                          <a:stretch>
+                            <a:fillRect/>
+                          </a:stretch>
+                        </pic:blipFill>
+                        <pic:spPr>
+                          <a:xfrm>
+                            <a:off x="0" y="0"/>
+                            <a:ext cx="1337310" cy="1006475"/>
+                          </a:xfrm>
+                          <a:prstGeom prst="rect">
+                            <a:avLst/>
+                          </a:prstGeom>
+                        </pic:spPr>
+                      </pic:pic>
+                      <wps:wsp>
+                        <wps:cNvPr id="32" name="Text Box 32"/>
+                        <wps:cNvSpPr txBox="1"/>
+                        <wps:spPr>
+                          <a:xfrm>
+                            <a:off x="0" y="1003111"/>
+                            <a:ext cx="1337310" cy="266700"/>
+                          </a:xfrm>
+                          <a:prstGeom prst="rect">
+                            <a:avLst/>
+                          </a:prstGeom>
+                          <a:solidFill>
+                            <a:prstClr val="white"/>
+                          </a:solidFill>
+                          <a:ln>
+                            <a:noFill/>
+                          </a:ln>
+                          <a:effectLst/>
+                        </wps:spPr>
+                        <wps:txbx>
+                          <w:txbxContent>
+                            <w:p>
+                              <w:pPr>
+                                <w:pStyle w:val="Caption"/>
+                              </w:pPr>
+                              <w:bookmarkStart w:id="13" w:name="_Ref451184104"/>
+                              <w:r>
+                                <w:t xml:space="preserve">Figur </w:t>
+                              </w:r>
+                              <w:r>
+                                <w:fldChar w:fldCharType="begin"/>
+                              </w:r>
+                              <w:r>
+                                <w:instrText xml:space="preserve"> SEQ Figur \* ARABIC </w:instrText>
+                              </w:r>
+                              <w:r>
+                                <w:fldChar w:fldCharType="separate"/>
+                              </w:r>
+                              <w:r>
+                                <w:rPr>
+                                  <w:noProof/>
+                                </w:rPr>
+                                <w:t>7</w:t>
+                              </w:r>
+                              <w:r>
+                                <w:fldChar w:fldCharType="end"/>
+                              </w:r>
+                              <w:bookmarkEnd w:id="13"/>
+                              <w:r>
+                                <w:t>: Pristjek220 Login</w:t>
+                              </w:r>
+                            </w:p>
+                          </w:txbxContent>
+                        </wps:txbx>
+                        <wps:bodyPr rot="0" spcFirstLastPara="0" vertOverflow="overflow" horzOverflow="overflow" vert="horz" wrap="square" lIns="0" tIns="0" rIns="0" bIns="0" numCol="1" spcCol="0" rtlCol="0" fromWordArt="0" anchor="t" anchorCtr="0" forceAA="0" compatLnSpc="1">
+                          <a:prstTxWarp prst="textNoShape">
+                            <a:avLst/>
+                          </a:prstTxWarp>
+                          <a:spAutoFit/>
+                        </wps:bodyPr>
+                      </wps:wsp>
+                    </wpg:wgp>
+                  </a:graphicData>
+                </a:graphic>
+              </wp:anchor>
+            </w:drawing>
+          </mc:Choice>
+          <mc:Fallback>
+            <w:pict>
+              <v:group w14:anchorId="7B1C344B" id="Group 33" o:spid="_x0000_s1044" style="position:absolute;margin-left:54.1pt;margin-top:2.45pt;width:105.3pt;height:99.95pt;z-index:251689984;mso-position-horizontal:right;mso-position-horizontal-relative:margin" coordsize="13373,12698" o:gfxdata="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">
+                <v:shape id="Picture 31" o:spid="_x0000_s1045" type="#_x0000_t75" style="position:absolute;width:13373;height:10064;visibility:visible;mso-wrap-style:square" o:gfxdata="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">
+                  <v:imagedata r:id="rId21" o:title=""/>
+                  <v:path arrowok="t"/>
+                </v:shape>
+                <v:shape id="Text Box 32" o:spid="_x0000_s1046" type="#_x0000_t202" style="position:absolute;top:10031;width:13373;height:2667;visibility:visible;mso-wrap-style:square;v-text-anchor:top" o:gfxdata="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" stroked="f">
+                  <v:textbox style="mso-fit-shape-to-text:t" inset="0,0,0,0">
+                    <w:txbxContent>
+                      <w:p>
+                        <w:pPr>
+                          <w:pStyle w:val="Caption"/>
+                        </w:pPr>
+                        <w:bookmarkStart w:id="14" w:name="_Ref451184104"/>
+                        <w:r>
+                          <w:t xml:space="preserve">Figur </w:t>
+                        </w:r>
+                        <w:r>
+                          <w:fldChar w:fldCharType="begin"/>
+                        </w:r>
+                        <w:r>
+                          <w:instrText xml:space="preserve"> SEQ Figur \* ARABIC </w:instrText>
+                        </w:r>
+                        <w:r>
+                          <w:fldChar w:fldCharType="separate"/>
+                        </w:r>
+                        <w:r>
+                          <w:rPr>
+                            <w:noProof/>
+                          </w:rPr>
+                          <w:t>7</w:t>
+                        </w:r>
+                        <w:r>
+                          <w:fldChar w:fldCharType="end"/>
+                        </w:r>
+                        <w:bookmarkEnd w:id="14"/>
+                        <w:r>
+                          <w:t>: Pristjek220 Login</w:t>
+                        </w:r>
+                      </w:p>
+                    </w:txbxContent>
+                  </v:textbox>
+                </v:shape>
+                <w10:wrap type="square" anchorx="margin"/>
+              </v:group>
+            </w:pict>
+          </mc:Fallback>
+        </mc:AlternateContent>
+      </w:r>
+      <w:r>
+        <w:rPr>
           <w:lang w:val="da-DK"/>
         </w:rPr>
         <w:t>Administration</w:t>
@@ -2274,7 +2455,73 @@
     </w:p>
     <w:p>
       <w:pPr>
-        <w:pStyle w:val="Heading3"/>
+        <w:rPr>
+          <w:lang w:val="da-DK"/>
+        </w:rPr>
+      </w:pPr>
+      <w:r>
+        <w:rPr>
+          <w:lang w:val="da-DK"/>
+        </w:rPr>
+        <w:t xml:space="preserve">Administration består af to dele, administrator og forretningsmanager. Når Administrations programmet bliver startet, kommer der en log ind skærm. Derefter kan man logge ind som Administrator eller Forretningsmanager. </w:t>
+      </w:r>
+      <w:r>
+        <w:rPr>
+          <w:lang w:val="da-DK"/>
+        </w:rPr>
+        <w:t xml:space="preserve">Login ses på </w:t>
+      </w:r>
+      <w:r>
+        <w:rPr>
+          <w:lang w:val="da-DK"/>
+        </w:rPr>
+        <w:fldChar w:fldCharType="begin"/>
+      </w:r>
+      <w:r>
+        <w:rPr>
+          <w:lang w:val="da-DK"/>
+        </w:rPr>
+        <w:instrText xml:space="preserve"> REF _Ref451184104 \h </w:instrText>
+      </w:r>
+      <w:r>
+        <w:rPr>
+          <w:lang w:val="da-DK"/>
+        </w:rPr>
+      </w:r>
+      <w:r>
+        <w:rPr>
+          <w:lang w:val="da-DK"/>
+        </w:rPr>
+        <w:fldChar w:fldCharType="separate"/>
+      </w:r>
+      <w:r>
+        <w:rPr>
+          <w:lang w:val="da-DK"/>
+        </w:rPr>
+        <w:t xml:space="preserve">Figur </w:t>
+      </w:r>
+      <w:r>
+        <w:rPr>
+          <w:noProof/>
+          <w:lang w:val="da-DK"/>
+        </w:rPr>
+        <w:t>7</w:t>
+      </w:r>
+      <w:r>
+        <w:rPr>
+          <w:lang w:val="da-DK"/>
+        </w:rPr>
+        <w:fldChar w:fldCharType="end"/>
+      </w:r>
+      <w:r>
+        <w:rPr>
+          <w:lang w:val="da-DK"/>
+        </w:rPr>
+        <w:t>, hvor der både logges ind som administrator og forretningsmanager.</w:t>
+      </w:r>
+    </w:p>
+    <w:p>
+      <w:pPr>
         <w:rPr>
           <w:lang w:val="da-DK"/>
         </w:rPr>
@@ -2287,8 +2534,6 @@
           <w:lang w:val="da-DK"/>
         </w:rPr>
       </w:pPr>
-      <w:bookmarkStart w:id="13" w:name="_GoBack"/>
-      <w:bookmarkEnd w:id="13"/>
       <w:r>
         <w:rPr>
           <w:lang w:val="da-DK"/>
@@ -2308,19 +2553,550 @@
           <w:lang w:val="da-DK"/>
         </w:rPr>
       </w:pPr>
+      <w:r>
+        <w:rPr>
+          <w:noProof/>
+          <w:lang w:val="da-DK" w:eastAsia="da-DK"/>
+        </w:rPr>
+        <mc:AlternateContent>
+          <mc:Choice Requires="wpg">
+            <w:drawing>
+              <wp:anchor distT="0" distB="0" distL="114300" distR="114300" simplePos="0" relativeHeight="251681792" behindDoc="0" locked="0" layoutInCell="1" allowOverlap="1">
+                <wp:simplePos x="0" y="0"/>
+                <wp:positionH relativeFrom="margin">
+                  <wp:align>right</wp:align>
+                </wp:positionH>
+                <wp:positionV relativeFrom="paragraph">
+                  <wp:posOffset>5080</wp:posOffset>
+                </wp:positionV>
+                <wp:extent cx="1196340" cy="1162685"/>
+                <wp:effectExtent l="0" t="0" r="3810" b="0"/>
+                <wp:wrapSquare wrapText="bothSides"/>
+                <wp:docPr id="9" name="Group 9"/>
+                <wp:cNvGraphicFramePr/>
+                <a:graphic xmlns:a="http://schemas.openxmlformats.org/drawingml/2006/main">
+                  <a:graphicData uri="http://schemas.microsoft.com/office/word/2010/wordprocessingGroup">
+                    <wpg:wgp>
+                      <wpg:cNvGrpSpPr/>
+                      <wpg:grpSpPr>
+                        <a:xfrm>
+                          <a:off x="0" y="0"/>
+                          <a:ext cx="1196340" cy="1162685"/>
+                          <a:chOff x="0" y="0"/>
+                          <a:chExt cx="1196340" cy="1162685"/>
+                        </a:xfrm>
+                      </wpg:grpSpPr>
+                      <pic:pic xmlns:pic="http://schemas.openxmlformats.org/drawingml/2006/picture">
+                        <pic:nvPicPr>
+                          <pic:cNvPr id="7" name="Picture 7"/>
+                          <pic:cNvPicPr>
+                            <a:picLocks noChangeAspect="1"/>
+                          </pic:cNvPicPr>
+                        </pic:nvPicPr>
+                        <pic:blipFill>
+                          <a:blip r:embed="rId22">
+                            <a:extLst>
+                              <a:ext uri="{28A0092B-C50C-407E-A947-70E740481C1C}">
+                                <a14:useLocalDpi xmlns:a14="http://schemas.microsoft.com/office/drawing/2010/main" val="0"/>
+                              </a:ext>
+                            </a:extLst>
+                          </a:blip>
+                          <a:stretch>
+                            <a:fillRect/>
+                          </a:stretch>
+                        </pic:blipFill>
+                        <pic:spPr>
+                          <a:xfrm>
+                            <a:off x="0" y="0"/>
+                            <a:ext cx="1196340" cy="750570"/>
+                          </a:xfrm>
+                          <a:prstGeom prst="rect">
+                            <a:avLst/>
+                          </a:prstGeom>
+                        </pic:spPr>
+                      </pic:pic>
+                      <wps:wsp>
+                        <wps:cNvPr id="8" name="Text Box 8"/>
+                        <wps:cNvSpPr txBox="1"/>
+                        <wps:spPr>
+                          <a:xfrm>
+                            <a:off x="0" y="756920"/>
+                            <a:ext cx="1193800" cy="405765"/>
+                          </a:xfrm>
+                          <a:prstGeom prst="rect">
+                            <a:avLst/>
+                          </a:prstGeom>
+                          <a:solidFill>
+                            <a:prstClr val="white"/>
+                          </a:solidFill>
+                          <a:ln>
+                            <a:noFill/>
+                          </a:ln>
+                          <a:effectLst/>
+                        </wps:spPr>
+                        <wps:txbx>
+                          <w:txbxContent>
+                            <w:p>
+                              <w:pPr>
+                                <w:pStyle w:val="Caption"/>
+                              </w:pPr>
+                              <w:bookmarkStart w:id="15" w:name="_Ref451184214"/>
+                              <w:r>
+                                <w:t xml:space="preserve">Figur </w:t>
+                              </w:r>
+                              <w:r>
+                                <w:fldChar w:fldCharType="begin"/>
+                              </w:r>
+                              <w:r>
+                                <w:instrText xml:space="preserve"> SEQ Figur \* ARABIC </w:instrText>
+                              </w:r>
+                              <w:r>
+                                <w:fldChar w:fldCharType="separate"/>
+                              </w:r>
+                              <w:r>
+                                <w:rPr>
+                                  <w:noProof/>
+                                </w:rPr>
+                                <w:t>8</w:t>
+                              </w:r>
+                              <w:r>
+                                <w:fldChar w:fldCharType="end"/>
+                              </w:r>
+                              <w:bookmarkEnd w:id="15"/>
+                              <w:r>
+                                <w:t>: Pristjek220 tilføj forretning</w:t>
+                              </w:r>
+                            </w:p>
+                          </w:txbxContent>
+                        </wps:txbx>
+                        <wps:bodyPr rot="0" spcFirstLastPara="0" vertOverflow="overflow" horzOverflow="overflow" vert="horz" wrap="square" lIns="0" tIns="0" rIns="0" bIns="0" numCol="1" spcCol="0" rtlCol="0" fromWordArt="0" anchor="t" anchorCtr="0" forceAA="0" compatLnSpc="1">
+                          <a:prstTxWarp prst="textNoShape">
+                            <a:avLst/>
+                          </a:prstTxWarp>
+                          <a:spAutoFit/>
+                        </wps:bodyPr>
+                      </wps:wsp>
+                    </wpg:wgp>
+                  </a:graphicData>
+                </a:graphic>
+              </wp:anchor>
+            </w:drawing>
+          </mc:Choice>
+          <mc:Fallback>
+            <w:pict>
+              <v:group id="Group 9" o:spid="_x0000_s1047" style="position:absolute;margin-left:43pt;margin-top:.4pt;width:94.2pt;height:91.55pt;z-index:251681792;mso-position-horizontal:right;mso-position-horizontal-relative:margin" coordsize="11963,11626" o:gfxdata="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">
+                <v:shape id="Picture 7" o:spid="_x0000_s1048" type="#_x0000_t75" style="position:absolute;width:11963;height:7505;visibility:visible;mso-wrap-style:square" o:gfxdata="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">
+                  <v:imagedata r:id="rId23" o:title=""/>
+                  <v:path arrowok="t"/>
+                </v:shape>
+                <v:shape id="Text Box 8" o:spid="_x0000_s1049" type="#_x0000_t202" style="position:absolute;top:7569;width:11938;height:4057;visibility:visible;mso-wrap-style:square;v-text-anchor:top" o:gfxdata="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" stroked="f">
+                  <v:textbox style="mso-fit-shape-to-text:t" inset="0,0,0,0">
+                    <w:txbxContent>
+                      <w:p>
+                        <w:pPr>
+                          <w:pStyle w:val="Caption"/>
+                        </w:pPr>
+                        <w:bookmarkStart w:id="16" w:name="_Ref451184214"/>
+                        <w:r>
+                          <w:t xml:space="preserve">Figur </w:t>
+                        </w:r>
+                        <w:r>
+                          <w:fldChar w:fldCharType="begin"/>
+                        </w:r>
+                        <w:r>
+                          <w:instrText xml:space="preserve"> SEQ Figur \* ARABIC </w:instrText>
+                        </w:r>
+                        <w:r>
+                          <w:fldChar w:fldCharType="separate"/>
+                        </w:r>
+                        <w:r>
+                          <w:rPr>
+                            <w:noProof/>
+                          </w:rPr>
+                          <w:t>8</w:t>
+                        </w:r>
+                        <w:r>
+                          <w:fldChar w:fldCharType="end"/>
+                        </w:r>
+                        <w:bookmarkEnd w:id="16"/>
+                        <w:r>
+                          <w:t>: Pristjek220 tilføj forretning</w:t>
+                        </w:r>
+                      </w:p>
+                    </w:txbxContent>
+                  </v:textbox>
+                </v:shape>
+                <w10:wrap type="square" anchorx="margin"/>
+              </v:group>
+            </w:pict>
+          </mc:Fallback>
+        </mc:AlternateContent>
+      </w:r>
+      <w:r>
+        <w:rPr>
+          <w:lang w:val="da-DK"/>
+        </w:rPr>
+        <w:t>Som administrator kan man tilføje og fjerne forretninger. For at tilføje en forretning skal man angive</w:t>
+      </w:r>
+      <w:r>
+        <w:rPr>
+          <w:lang w:val="da-DK"/>
+        </w:rPr>
+        <w:t xml:space="preserve"> forretningsnavn</w:t>
+      </w:r>
+      <w:r>
+        <w:rPr>
+          <w:lang w:val="da-DK"/>
+        </w:rPr>
+        <w:t xml:space="preserve"> og password, derefter kan man trykke tilføj som kan ses på</w:t>
+      </w:r>
+      <w:r>
+        <w:rPr>
+          <w:lang w:val="da-DK"/>
+        </w:rPr>
+        <w:t xml:space="preserve"> </w:t>
+      </w:r>
+      <w:r>
+        <w:rPr>
+          <w:lang w:val="da-DK"/>
+        </w:rPr>
+        <w:fldChar w:fldCharType="begin"/>
+      </w:r>
+      <w:r>
+        <w:rPr>
+          <w:lang w:val="da-DK"/>
+        </w:rPr>
+        <w:instrText xml:space="preserve"> REF _Ref451184214 \h </w:instrText>
+      </w:r>
+      <w:r>
+        <w:rPr>
+          <w:lang w:val="da-DK"/>
+        </w:rPr>
+      </w:r>
+      <w:r>
+        <w:rPr>
+          <w:lang w:val="da-DK"/>
+        </w:rPr>
+        <w:fldChar w:fldCharType="separate"/>
+      </w:r>
+      <w:r>
+        <w:rPr>
+          <w:lang w:val="da-DK"/>
+        </w:rPr>
+        <w:t xml:space="preserve">Figur </w:t>
+      </w:r>
+      <w:r>
+        <w:rPr>
+          <w:noProof/>
+          <w:lang w:val="da-DK"/>
+        </w:rPr>
+        <w:t>8</w:t>
+      </w:r>
+      <w:r>
+        <w:rPr>
+          <w:lang w:val="da-DK"/>
+        </w:rPr>
+        <w:fldChar w:fldCharType="end"/>
+      </w:r>
+      <w:r>
+        <w:rPr>
+          <w:lang w:val="da-DK"/>
+        </w:rPr>
+        <w:t>. Hvor så Fakta bliver tilføjet til Pristjek220, og man kan logge ind som fakta, og tilhørende password.</w:t>
+      </w:r>
     </w:p>
     <w:p>
       <w:pPr>
-        <w:pStyle w:val="Heading3"/>
         <w:rPr>
           <w:lang w:val="da-DK"/>
         </w:rPr>
       </w:pPr>
       <w:r>
         <w:rPr>
-          <w:lang w:val="da-DK"/>
-        </w:rPr>
-        <w:t>Forretning</w:t>
+          <w:noProof/>
+          <w:lang w:val="da-DK" w:eastAsia="da-DK"/>
+        </w:rPr>
+        <mc:AlternateContent>
+          <mc:Choice Requires="wpg">
+            <w:drawing>
+              <wp:anchor distT="0" distB="0" distL="114300" distR="114300" simplePos="0" relativeHeight="251685888" behindDoc="0" locked="0" layoutInCell="1" allowOverlap="1" wp14:anchorId="6DCCB4A3" wp14:editId="613AC953">
+                <wp:simplePos x="0" y="0"/>
+                <wp:positionH relativeFrom="margin">
+                  <wp:align>right</wp:align>
+                </wp:positionH>
+                <wp:positionV relativeFrom="paragraph">
+                  <wp:posOffset>336152</wp:posOffset>
+                </wp:positionV>
+                <wp:extent cx="1207770" cy="753783"/>
+                <wp:effectExtent l="0" t="0" r="0" b="8255"/>
+                <wp:wrapSquare wrapText="bothSides"/>
+                <wp:docPr id="30" name="Group 30"/>
+                <wp:cNvGraphicFramePr/>
+                <a:graphic xmlns:a="http://schemas.openxmlformats.org/drawingml/2006/main">
+                  <a:graphicData uri="http://schemas.microsoft.com/office/word/2010/wordprocessingGroup">
+                    <wpg:wgp>
+                      <wpg:cNvGrpSpPr/>
+                      <wpg:grpSpPr>
+                        <a:xfrm>
+                          <a:off x="0" y="0"/>
+                          <a:ext cx="1207770" cy="753783"/>
+                          <a:chOff x="0" y="0"/>
+                          <a:chExt cx="1207770" cy="753783"/>
+                        </a:xfrm>
+                      </wpg:grpSpPr>
+                      <pic:pic xmlns:pic="http://schemas.openxmlformats.org/drawingml/2006/picture">
+                        <pic:nvPicPr>
+                          <pic:cNvPr id="28" name="Picture 28"/>
+                          <pic:cNvPicPr>
+                            <a:picLocks noChangeAspect="1"/>
+                          </pic:cNvPicPr>
+                        </pic:nvPicPr>
+                        <pic:blipFill>
+                          <a:blip r:embed="rId24">
+                            <a:extLst>
+                              <a:ext uri="{28A0092B-C50C-407E-A947-70E740481C1C}">
+                                <a14:useLocalDpi xmlns:a14="http://schemas.microsoft.com/office/drawing/2010/main" val="0"/>
+                              </a:ext>
+                            </a:extLst>
+                          </a:blip>
+                          <a:stretch>
+                            <a:fillRect/>
+                          </a:stretch>
+                        </pic:blipFill>
+                        <pic:spPr>
+                          <a:xfrm>
+                            <a:off x="0" y="0"/>
+                            <a:ext cx="1207770" cy="368300"/>
+                          </a:xfrm>
+                          <a:prstGeom prst="rect">
+                            <a:avLst/>
+                          </a:prstGeom>
+                        </pic:spPr>
+                      </pic:pic>
+                      <wps:wsp>
+                        <wps:cNvPr id="29" name="Text Box 29"/>
+                        <wps:cNvSpPr txBox="1"/>
+                        <wps:spPr>
+                          <a:xfrm>
+                            <a:off x="0" y="348018"/>
+                            <a:ext cx="1207770" cy="405765"/>
+                          </a:xfrm>
+                          <a:prstGeom prst="rect">
+                            <a:avLst/>
+                          </a:prstGeom>
+                          <a:solidFill>
+                            <a:prstClr val="white"/>
+                          </a:solidFill>
+                          <a:ln>
+                            <a:noFill/>
+                          </a:ln>
+                          <a:effectLst/>
+                        </wps:spPr>
+                        <wps:txbx>
+                          <w:txbxContent>
+                            <w:p>
+                              <w:pPr>
+                                <w:pStyle w:val="Caption"/>
+                              </w:pPr>
+                              <w:bookmarkStart w:id="17" w:name="_Ref451183867"/>
+                              <w:r>
+                                <w:t xml:space="preserve">Figur </w:t>
+                              </w:r>
+                              <w:r>
+                                <w:fldChar w:fldCharType="begin"/>
+                              </w:r>
+                              <w:r>
+                                <w:instrText xml:space="preserve"> SEQ Figur \* ARABIC </w:instrText>
+                              </w:r>
+                              <w:r>
+                                <w:fldChar w:fldCharType="separate"/>
+                              </w:r>
+                              <w:r>
+                                <w:rPr>
+                                  <w:noProof/>
+                                </w:rPr>
+                                <w:t>9</w:t>
+                              </w:r>
+                              <w:r>
+                                <w:fldChar w:fldCharType="end"/>
+                              </w:r>
+                              <w:bookmarkEnd w:id="17"/>
+                              <w:r>
+                                <w:t>: Pristjek220 fjern forretning</w:t>
+                              </w:r>
+                            </w:p>
+                          </w:txbxContent>
+                        </wps:txbx>
+                        <wps:bodyPr rot="0" spcFirstLastPara="0" vertOverflow="overflow" horzOverflow="overflow" vert="horz" wrap="square" lIns="0" tIns="0" rIns="0" bIns="0" numCol="1" spcCol="0" rtlCol="0" fromWordArt="0" anchor="t" anchorCtr="0" forceAA="0" compatLnSpc="1">
+                          <a:prstTxWarp prst="textNoShape">
+                            <a:avLst/>
+                          </a:prstTxWarp>
+                          <a:spAutoFit/>
+                        </wps:bodyPr>
+                      </wps:wsp>
+                    </wpg:wgp>
+                  </a:graphicData>
+                </a:graphic>
+              </wp:anchor>
+            </w:drawing>
+          </mc:Choice>
+          <mc:Fallback>
+            <w:pict>
+              <v:group w14:anchorId="6DCCB4A3" id="Group 30" o:spid="_x0000_s1050" style="position:absolute;margin-left:43.9pt;margin-top:26.45pt;width:95.1pt;height:59.35pt;z-index:251685888;mso-position-horizontal:right;mso-position-horizontal-relative:margin" coordsize="12077,7537" o:gfxdata="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">
+                <v:shape id="Picture 28" o:spid="_x0000_s1051" type="#_x0000_t75" style="position:absolute;width:12077;height:3683;visibility:visible;mso-wrap-style:square" o:gfxdata="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">
+                  <v:imagedata r:id="rId25" o:title=""/>
+                  <v:path arrowok="t"/>
+                </v:shape>
+                <v:shape id="Text Box 29" o:spid="_x0000_s1052" type="#_x0000_t202" style="position:absolute;top:3480;width:12077;height:4057;visibility:visible;mso-wrap-style:square;v-text-anchor:top" o:gfxdata="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" stroked="f">
+                  <v:textbox style="mso-fit-shape-to-text:t" inset="0,0,0,0">
+                    <w:txbxContent>
+                      <w:p>
+                        <w:pPr>
+                          <w:pStyle w:val="Caption"/>
+                        </w:pPr>
+                        <w:bookmarkStart w:id="18" w:name="_Ref451183867"/>
+                        <w:r>
+                          <w:t xml:space="preserve">Figur </w:t>
+                        </w:r>
+                        <w:r>
+                          <w:fldChar w:fldCharType="begin"/>
+                        </w:r>
+                        <w:r>
+                          <w:instrText xml:space="preserve"> SEQ Figur \* ARABIC </w:instrText>
+                        </w:r>
+                        <w:r>
+                          <w:fldChar w:fldCharType="separate"/>
+                        </w:r>
+                        <w:r>
+                          <w:rPr>
+                            <w:noProof/>
+                          </w:rPr>
+                          <w:t>9</w:t>
+                        </w:r>
+                        <w:r>
+                          <w:fldChar w:fldCharType="end"/>
+                        </w:r>
+                        <w:bookmarkEnd w:id="18"/>
+                        <w:r>
+                          <w:t>: Pristjek220 fjern forretning</w:t>
+                        </w:r>
+                      </w:p>
+                    </w:txbxContent>
+                  </v:textbox>
+                </v:shape>
+                <w10:wrap type="square" anchorx="margin"/>
+              </v:group>
+            </w:pict>
+          </mc:Fallback>
+        </mc:AlternateContent>
+      </w:r>
+      <w:r>
+        <w:rPr>
+          <w:lang w:val="da-DK"/>
+        </w:rPr>
+        <w:t>Man kan også slette en forretning igen som administrator, som man kan se på</w:t>
+      </w:r>
+      <w:r>
+        <w:rPr>
+          <w:lang w:val="da-DK"/>
+        </w:rPr>
+        <w:t xml:space="preserve"> </w:t>
+      </w:r>
+      <w:r>
+        <w:rPr>
+          <w:lang w:val="da-DK"/>
+        </w:rPr>
+        <w:fldChar w:fldCharType="begin"/>
+      </w:r>
+      <w:r>
+        <w:rPr>
+          <w:lang w:val="da-DK"/>
+        </w:rPr>
+        <w:instrText xml:space="preserve"> REF _Ref451183867 \h </w:instrText>
+      </w:r>
+      <w:r>
+        <w:rPr>
+          <w:lang w:val="da-DK"/>
+        </w:rPr>
+      </w:r>
+      <w:r>
+        <w:rPr>
+          <w:lang w:val="da-DK"/>
+        </w:rPr>
+        <w:fldChar w:fldCharType="separate"/>
+      </w:r>
+      <w:r>
+        <w:rPr>
+          <w:lang w:val="da-DK"/>
+        </w:rPr>
+        <w:t xml:space="preserve">Figur </w:t>
+      </w:r>
+      <w:r>
+        <w:rPr>
+          <w:noProof/>
+          <w:lang w:val="da-DK"/>
+        </w:rPr>
+        <w:t>9</w:t>
+      </w:r>
+      <w:r>
+        <w:rPr>
+          <w:lang w:val="da-DK"/>
+        </w:rPr>
+        <w:fldChar w:fldCharType="end"/>
+      </w:r>
+      <w:r>
+        <w:rPr>
+          <w:lang w:val="da-DK"/>
+        </w:rPr>
+        <w:t xml:space="preserve">. Hvor man indtaster en forretning der skal slettes, på </w:t>
+      </w:r>
+      <w:r>
+        <w:rPr>
+          <w:lang w:val="da-DK"/>
+        </w:rPr>
+        <w:fldChar w:fldCharType="begin"/>
+      </w:r>
+      <w:r>
+        <w:rPr>
+          <w:lang w:val="da-DK"/>
+        </w:rPr>
+        <w:instrText xml:space="preserve"> REF _Ref451183867 \h </w:instrText>
+      </w:r>
+      <w:r>
+        <w:rPr>
+          <w:lang w:val="da-DK"/>
+        </w:rPr>
+      </w:r>
+      <w:r>
+        <w:rPr>
+          <w:lang w:val="da-DK"/>
+        </w:rPr>
+        <w:fldChar w:fldCharType="separate"/>
+      </w:r>
+      <w:r>
+        <w:rPr>
+          <w:lang w:val="da-DK"/>
+        </w:rPr>
+        <w:t xml:space="preserve">Figur </w:t>
+      </w:r>
+      <w:r>
+        <w:rPr>
+          <w:noProof/>
+          <w:lang w:val="da-DK"/>
+        </w:rPr>
+        <w:t>9</w:t>
+      </w:r>
+      <w:r>
+        <w:rPr>
+          <w:lang w:val="da-DK"/>
+        </w:rPr>
+        <w:fldChar w:fldCharType="end"/>
+      </w:r>
+      <w:r>
+        <w:rPr>
+          <w:lang w:val="da-DK"/>
+        </w:rPr>
+        <w:t xml:space="preserve"> er det fakta der skal fjernes. Man kan også se at autofuldførelse hjælper med at finde de forretninger, der findes i Pristjek220. </w:t>
       </w:r>
     </w:p>
     <w:p>
@@ -2329,6 +3105,42 @@
           <w:lang w:val="da-DK"/>
         </w:rPr>
       </w:pPr>
+      <w:r>
+        <w:rPr>
+          <w:lang w:val="da-DK"/>
+        </w:rPr>
+        <w:br w:type="page"/>
+      </w:r>
+    </w:p>
+    <w:p>
+      <w:pPr>
+        <w:pStyle w:val="Heading2"/>
+        <w:rPr>
+          <w:lang w:val="da-DK"/>
+        </w:rPr>
+      </w:pPr>
+      <w:r>
+        <w:rPr>
+          <w:lang w:val="da-DK"/>
+        </w:rPr>
+        <w:lastRenderedPageBreak/>
+        <w:t>Forretning</w:t>
+      </w:r>
+      <w:r>
+        <w:rPr>
+          <w:lang w:val="da-DK"/>
+        </w:rPr>
+        <w:t>smanager</w:t>
+      </w:r>
+    </w:p>
+    <w:p>
+      <w:pPr>
+        <w:rPr>
+          <w:lang w:val="da-DK"/>
+        </w:rPr>
+      </w:pPr>
+      <w:bookmarkStart w:id="19" w:name="_GoBack"/>
+      <w:bookmarkEnd w:id="19"/>
     </w:p>
     <w:sectPr>
       <w:pgSz w:w="11906" w:h="16838"/>
@@ -3427,7 +4239,7 @@
 </file>
 
 <file path=customXml/itemProps1.xml><?xml version="1.0" encoding="utf-8"?>
-<ds:datastoreItem xmlns:ds="http://schemas.openxmlformats.org/officeDocument/2006/customXml" ds:itemID="{DDD5472B-A2E7-4F72-BD9F-8BFEC38423D8}">
+<ds:datastoreItem xmlns:ds="http://schemas.openxmlformats.org/officeDocument/2006/customXml" ds:itemID="{37294F6B-5CCC-45E5-9878-1A515B28D538}">
   <ds:schemaRefs>
     <ds:schemaRef ds:uri="http://schemas.openxmlformats.org/officeDocument/2006/bibliography"/>
   </ds:schemaRefs>

</xml_diff>

<commit_message>
Forretningsmanager tilføjet, mangler dog review
</commit_message>
<xml_diff>
--- a/Rapport/Pristjek220.docx
+++ b/Rapport/Pristjek220.docx
@@ -89,7 +89,7 @@
         <mc:AlternateContent>
           <mc:Choice Requires="wpg">
             <w:drawing>
-              <wp:anchor distT="0" distB="0" distL="114300" distR="114300" simplePos="0" relativeHeight="251670528" behindDoc="0" locked="0" layoutInCell="1" allowOverlap="1" wp14:anchorId="5F2D794F" wp14:editId="6E93B160">
+              <wp:anchor distT="0" distB="0" distL="114300" distR="114300" simplePos="0" relativeHeight="251664384" behindDoc="0" locked="0" layoutInCell="1" allowOverlap="1" wp14:anchorId="5F2D794F" wp14:editId="6E93B160">
                 <wp:simplePos x="0" y="0"/>
                 <wp:positionH relativeFrom="column">
                   <wp:posOffset>4711207</wp:posOffset>
@@ -212,7 +212,7 @@
           </mc:Choice>
           <mc:Fallback>
             <w:pict>
-              <v:group w14:anchorId="5F2D794F" id="Group 21" o:spid="_x0000_s1026" style="position:absolute;margin-left:370.95pt;margin-top:16.95pt;width:90.8pt;height:50pt;z-index:251670528" coordsize="11531,6350" o:gfxdata="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">
+              <v:group w14:anchorId="5F2D794F" id="Group 21" o:spid="_x0000_s1026" style="position:absolute;margin-left:370.95pt;margin-top:16.95pt;width:90.8pt;height:50pt;z-index:251664384" coordsize="11531,6350" o:gfxdata="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">
                 <v:shapetype id="_x0000_t75" coordsize="21600,21600" o:spt="75" o:preferrelative="t" path="m@4@5l@4@11@9@11@9@5xe" filled="f" stroked="f">
                   <v:stroke joinstyle="miter"/>
                   <v:formulas>
@@ -380,7 +380,7 @@
         <mc:AlternateContent>
           <mc:Choice Requires="wpg">
             <w:drawing>
-              <wp:anchor distT="0" distB="0" distL="114300" distR="114300" simplePos="0" relativeHeight="251645952" behindDoc="0" locked="0" layoutInCell="1" allowOverlap="1" wp14:anchorId="78994BED" wp14:editId="2C02CE17">
+              <wp:anchor distT="0" distB="0" distL="114300" distR="114300" simplePos="0" relativeHeight="251639808" behindDoc="0" locked="0" layoutInCell="1" allowOverlap="1" wp14:anchorId="78994BED" wp14:editId="2C02CE17">
                 <wp:simplePos x="0" y="0"/>
                 <wp:positionH relativeFrom="margin">
                   <wp:align>right</wp:align>
@@ -522,7 +522,7 @@
           </mc:Choice>
           <mc:Fallback>
             <w:pict>
-              <v:group w14:anchorId="78994BED" id="Group 5" o:spid="_x0000_s1029" style="position:absolute;margin-left:70.75pt;margin-top:.75pt;width:121.95pt;height:156.4pt;z-index:251645952;mso-position-horizontal:right;mso-position-horizontal-relative:margin" coordsize="15487,19863" o:gfxdata="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">
+              <v:group w14:anchorId="78994BED" id="Group 5" o:spid="_x0000_s1029" style="position:absolute;margin-left:70.75pt;margin-top:.75pt;width:121.95pt;height:156.4pt;z-index:251639808;mso-position-horizontal:right;mso-position-horizontal-relative:margin" coordsize="15487,19863" o:gfxdata="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">
                 <v:shape id="Text Box 2" o:spid="_x0000_s1030" type="#_x0000_t202" style="position:absolute;left:614;top:17196;width:14871;height:2667;visibility:visible;mso-wrap-style:square;v-text-anchor:top" o:gfxdata="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" stroked="f">
                   <v:textbox style="mso-fit-shape-to-text:t" inset="0,0,0,0">
                     <w:txbxContent>
@@ -629,7 +629,7 @@
         <w:rPr>
           <w:lang w:val="da-DK"/>
         </w:rPr>
-        <w:instrText xml:space="preserve"> REF _Ref451174640 \h </w:instrText>
+        <w:instrText xml:space="preserve"> REF _Ref451180671 \h </w:instrText>
       </w:r>
       <w:r>
         <w:rPr>
@@ -646,7 +646,14 @@
         <w:rPr>
           <w:lang w:val="da-DK"/>
         </w:rPr>
-        <w:t>ger i Pristjek220 vises. Den sidste funktionalitet er generer indkøbsliste, hvor pristjek udregner hvor det er billigst at handle, med den valgte indkøbsliste og indstillinger</w:t>
+        <w:t xml:space="preserve">Figur </w:t>
+      </w:r>
+      <w:r>
+        <w:rPr>
+          <w:noProof/>
+          <w:lang w:val="da-DK"/>
+        </w:rPr>
+        <w:t>1</w:t>
       </w:r>
       <w:r>
         <w:rPr>
@@ -658,7 +665,13 @@
         <w:rPr>
           <w:lang w:val="da-DK"/>
         </w:rPr>
-        <w:t xml:space="preserve"> og </w:t>
+        <w:t xml:space="preserve"> </w:t>
+      </w:r>
+      <w:r>
+        <w:rPr>
+          <w:lang w:val="da-DK"/>
+        </w:rPr>
+        <w:t xml:space="preserve">og </w:t>
       </w:r>
       <w:r>
         <w:rPr>
@@ -695,38 +708,6 @@
           <w:lang w:val="da-DK"/>
         </w:rPr>
         <w:t>2</w:t>
-      </w:r>
-      <w:r>
-        <w:rPr>
-          <w:lang w:val="da-DK"/>
-        </w:rPr>
-        <w:fldChar w:fldCharType="end"/>
-      </w:r>
-      <w:r>
-        <w:rPr>
-          <w:lang w:val="da-DK"/>
-        </w:rPr>
-        <w:fldChar w:fldCharType="begin"/>
-      </w:r>
-      <w:r>
-        <w:rPr>
-          <w:lang w:val="da-DK"/>
-        </w:rPr>
-        <w:instrText xml:space="preserve"> REF _Ref451177744 \h </w:instrText>
-      </w:r>
-      <w:r>
-        <w:rPr>
-          <w:lang w:val="da-DK"/>
-        </w:rPr>
-        <w:fldChar w:fldCharType="separate"/>
-      </w:r>
-      <w:r>
-        <w:rPr>
-          <w:b/>
-          <w:bCs/>
-          <w:lang w:val="da-DK"/>
-        </w:rPr>
-        <w:t>Error! Reference source not found.</w:t>
       </w:r>
       <w:r>
         <w:rPr>
@@ -780,7 +761,7 @@
         <mc:AlternateContent>
           <mc:Choice Requires="wpg">
             <w:drawing>
-              <wp:anchor distT="0" distB="0" distL="114300" distR="114300" simplePos="0" relativeHeight="251658240" behindDoc="0" locked="0" layoutInCell="1" allowOverlap="1" wp14:anchorId="5299FF53" wp14:editId="78E4F528">
+              <wp:anchor distT="0" distB="0" distL="114300" distR="114300" simplePos="0" relativeHeight="251652096" behindDoc="0" locked="0" layoutInCell="1" allowOverlap="1" wp14:anchorId="5299FF53" wp14:editId="78E4F528">
                 <wp:simplePos x="0" y="0"/>
                 <wp:positionH relativeFrom="margin">
                   <wp:align>right</wp:align>
@@ -937,7 +918,7 @@
           </mc:Choice>
           <mc:Fallback>
             <w:pict>
-              <v:group w14:anchorId="5299FF53" id="Group 12" o:spid="_x0000_s1032" style="position:absolute;margin-left:60.8pt;margin-top:53.05pt;width:112pt;height:86.45pt;z-index:251658240;mso-position-horizontal:right;mso-position-horizontal-relative:margin" coordsize="14224,10981" o:gfxdata="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">
+              <v:group w14:anchorId="5299FF53" id="Group 12" o:spid="_x0000_s1032" style="position:absolute;margin-left:60.8pt;margin-top:53.05pt;width:112pt;height:86.45pt;z-index:251652096;mso-position-horizontal:right;mso-position-horizontal-relative:margin" coordsize="14224,10981" o:gfxdata="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">
                 <v:shape id="Picture 10" o:spid="_x0000_s1033" type="#_x0000_t75" style="position:absolute;width:14224;height:6108;visibility:visible;mso-wrap-style:square" o:gfxdata="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">
                   <v:imagedata r:id="rId13" o:title=""/>
                   <v:path arrowok="t"/>
@@ -1505,7 +1486,7 @@
         <mc:AlternateContent>
           <mc:Choice Requires="wpg">
             <w:drawing>
-              <wp:anchor distT="0" distB="0" distL="114300" distR="114300" simplePos="0" relativeHeight="251666432" behindDoc="0" locked="0" layoutInCell="1" allowOverlap="1" wp14:anchorId="2422361D" wp14:editId="4F82B04E">
+              <wp:anchor distT="0" distB="0" distL="114300" distR="114300" simplePos="0" relativeHeight="251660288" behindDoc="0" locked="0" layoutInCell="1" allowOverlap="1" wp14:anchorId="2422361D" wp14:editId="4F82B04E">
                 <wp:simplePos x="0" y="0"/>
                 <wp:positionH relativeFrom="margin">
                   <wp:align>right</wp:align>
@@ -1659,7 +1640,7 @@
           </mc:Choice>
           <mc:Fallback>
             <w:pict>
-              <v:group w14:anchorId="2422361D" id="Group 18" o:spid="_x0000_s1035" style="position:absolute;margin-left:78.8pt;margin-top:44.95pt;width:130pt;height:137pt;z-index:251666432;mso-position-horizontal:right;mso-position-horizontal-relative:margin;mso-width-relative:margin;mso-height-relative:margin" coordsize="16513,17396" o:gfxdata="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">
+              <v:group w14:anchorId="2422361D" id="Group 18" o:spid="_x0000_s1035" style="position:absolute;margin-left:78.8pt;margin-top:44.95pt;width:130pt;height:137pt;z-index:251660288;mso-position-horizontal:right;mso-position-horizontal-relative:margin;mso-width-relative:margin;mso-height-relative:margin" coordsize="16513,17396" o:gfxdata="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">
                 <v:shape id="Picture 16" o:spid="_x0000_s1036" type="#_x0000_t75" style="position:absolute;left:136;width:16377;height:12096;visibility:visible;mso-wrap-style:square" o:gfxdata="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">
                   <v:imagedata r:id="rId15" o:title=""/>
                   <v:path arrowok="t"/>
@@ -1758,7 +1739,7 @@
         <mc:AlternateContent>
           <mc:Choice Requires="wpg">
             <w:drawing>
-              <wp:anchor distT="0" distB="0" distL="114300" distR="114300" simplePos="0" relativeHeight="251662336" behindDoc="0" locked="0" layoutInCell="1" allowOverlap="1" wp14:anchorId="512AFA35" wp14:editId="78CDB1C5">
+              <wp:anchor distT="0" distB="0" distL="114300" distR="114300" simplePos="0" relativeHeight="251656192" behindDoc="0" locked="0" layoutInCell="1" allowOverlap="1" wp14:anchorId="512AFA35" wp14:editId="78CDB1C5">
                 <wp:simplePos x="0" y="0"/>
                 <wp:positionH relativeFrom="margin">
                   <wp:posOffset>-115740</wp:posOffset>
@@ -1903,7 +1884,7 @@
           </mc:Choice>
           <mc:Fallback>
             <w:pict>
-              <v:group w14:anchorId="512AFA35" id="Group 15" o:spid="_x0000_s1038" style="position:absolute;margin-left:-9.1pt;margin-top:4.7pt;width:327.75pt;height:134.35pt;z-index:251662336;mso-position-horizontal-relative:margin" coordsize="41624,17062" o:gfxdata="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">
+              <v:group w14:anchorId="512AFA35" id="Group 15" o:spid="_x0000_s1038" style="position:absolute;margin-left:-9.1pt;margin-top:4.7pt;width:327.75pt;height:134.35pt;z-index:251656192;mso-position-horizontal-relative:margin" coordsize="41624,17062" o:gfxdata="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">
                 <v:shape id="Picture 13" o:spid="_x0000_s1039" type="#_x0000_t75" style="position:absolute;width:41624;height:14706;visibility:visible;mso-wrap-style:square" o:gfxdata="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">
                   <v:imagedata r:id="rId17" o:title=""/>
                   <v:path arrowok="t"/>
@@ -1992,7 +1973,7 @@
         <mc:AlternateContent>
           <mc:Choice Requires="wpg">
             <w:drawing>
-              <wp:anchor distT="0" distB="0" distL="114300" distR="114300" simplePos="0" relativeHeight="251677696" behindDoc="0" locked="0" layoutInCell="1" allowOverlap="1" wp14:anchorId="3492899F" wp14:editId="74B67B5D">
+              <wp:anchor distT="0" distB="0" distL="114300" distR="114300" simplePos="0" relativeHeight="251671552" behindDoc="0" locked="0" layoutInCell="1" allowOverlap="1" wp14:anchorId="3492899F" wp14:editId="74B67B5D">
                 <wp:simplePos x="0" y="0"/>
                 <wp:positionH relativeFrom="margin">
                   <wp:align>right</wp:align>
@@ -2115,7 +2096,7 @@
           </mc:Choice>
           <mc:Fallback>
             <w:pict>
-              <v:group w14:anchorId="3492899F" id="Group 25" o:spid="_x0000_s1041" style="position:absolute;margin-left:57pt;margin-top:.5pt;width:108.2pt;height:132.95pt;z-index:251677696;mso-position-horizontal:right;mso-position-horizontal-relative:margin" coordsize="13741,16886" o:gfxdata="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">
+              <v:group w14:anchorId="3492899F" id="Group 25" o:spid="_x0000_s1041" style="position:absolute;margin-left:57pt;margin-top:.5pt;width:108.2pt;height:132.95pt;z-index:251671552;mso-position-horizontal:right;mso-position-horizontal-relative:margin" coordsize="13741,16886" o:gfxdata="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">
                 <v:shape id="Picture 22" o:spid="_x0000_s1042" type="#_x0000_t75" style="position:absolute;width:13741;height:12960;visibility:visible;mso-wrap-style:square" o:gfxdata="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">
                   <v:imagedata r:id="rId19" o:title=""/>
                   <v:path arrowok="t"/>
@@ -2275,7 +2256,7 @@
         <mc:AlternateContent>
           <mc:Choice Requires="wpg">
             <w:drawing>
-              <wp:anchor distT="0" distB="0" distL="114300" distR="114300" simplePos="0" relativeHeight="251689984" behindDoc="0" locked="0" layoutInCell="1" allowOverlap="1" wp14:anchorId="7B1C344B" wp14:editId="040F164A">
+              <wp:anchor distT="0" distB="0" distL="114300" distR="114300" simplePos="0" relativeHeight="251683840" behindDoc="0" locked="0" layoutInCell="1" allowOverlap="1" wp14:anchorId="7B1C344B" wp14:editId="040F164A">
                 <wp:simplePos x="0" y="0"/>
                 <wp:positionH relativeFrom="margin">
                   <wp:align>right</wp:align>
@@ -2398,7 +2379,7 @@
           </mc:Choice>
           <mc:Fallback>
             <w:pict>
-              <v:group w14:anchorId="7B1C344B" id="Group 33" o:spid="_x0000_s1044" style="position:absolute;margin-left:54.1pt;margin-top:2.45pt;width:105.3pt;height:99.95pt;z-index:251689984;mso-position-horizontal:right;mso-position-horizontal-relative:margin" coordsize="13373,12698" o:gfxdata="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">
+              <v:group w14:anchorId="7B1C344B" id="Group 33" o:spid="_x0000_s1044" style="position:absolute;margin-left:54.1pt;margin-top:2.45pt;width:105.3pt;height:99.95pt;z-index:251683840;mso-position-horizontal:right;mso-position-horizontal-relative:margin" coordsize="13373,12698" o:gfxdata="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">
                 <v:shape id="Picture 31" o:spid="_x0000_s1045" type="#_x0000_t75" style="position:absolute;width:13373;height:10064;visibility:visible;mso-wrap-style:square" o:gfxdata="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">
                   <v:imagedata r:id="rId21" o:title=""/>
                   <v:path arrowok="t"/>
@@ -2561,7 +2542,7 @@
         <mc:AlternateContent>
           <mc:Choice Requires="wpg">
             <w:drawing>
-              <wp:anchor distT="0" distB="0" distL="114300" distR="114300" simplePos="0" relativeHeight="251681792" behindDoc="0" locked="0" layoutInCell="1" allowOverlap="1">
+              <wp:anchor distT="0" distB="0" distL="114300" distR="114300" simplePos="0" relativeHeight="251675648" behindDoc="0" locked="0" layoutInCell="1" allowOverlap="1">
                 <wp:simplePos x="0" y="0"/>
                 <wp:positionH relativeFrom="margin">
                   <wp:align>right</wp:align>
@@ -2684,7 +2665,7 @@
           </mc:Choice>
           <mc:Fallback>
             <w:pict>
-              <v:group id="Group 9" o:spid="_x0000_s1047" style="position:absolute;margin-left:43pt;margin-top:.4pt;width:94.2pt;height:91.55pt;z-index:251681792;mso-position-horizontal:right;mso-position-horizontal-relative:margin" coordsize="11963,11626" o:gfxdata="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">
+              <v:group id="Group 9" o:spid="_x0000_s1047" style="position:absolute;margin-left:43pt;margin-top:.4pt;width:94.2pt;height:91.55pt;z-index:251675648;mso-position-horizontal:right;mso-position-horizontal-relative:margin" coordsize="11963,11626" o:gfxdata="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">
                 <v:shape id="Picture 7" o:spid="_x0000_s1048" type="#_x0000_t75" style="position:absolute;width:11963;height:7505;visibility:visible;mso-wrap-style:square" o:gfxdata="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">
                   <v:imagedata r:id="rId23" o:title=""/>
                   <v:path arrowok="t"/>
@@ -2819,7 +2800,7 @@
         <mc:AlternateContent>
           <mc:Choice Requires="wpg">
             <w:drawing>
-              <wp:anchor distT="0" distB="0" distL="114300" distR="114300" simplePos="0" relativeHeight="251685888" behindDoc="0" locked="0" layoutInCell="1" allowOverlap="1" wp14:anchorId="6DCCB4A3" wp14:editId="613AC953">
+              <wp:anchor distT="0" distB="0" distL="114300" distR="114300" simplePos="0" relativeHeight="251679744" behindDoc="0" locked="0" layoutInCell="1" allowOverlap="1" wp14:anchorId="6DCCB4A3" wp14:editId="613AC953">
                 <wp:simplePos x="0" y="0"/>
                 <wp:positionH relativeFrom="margin">
                   <wp:align>right</wp:align>
@@ -2942,7 +2923,7 @@
           </mc:Choice>
           <mc:Fallback>
             <w:pict>
-              <v:group w14:anchorId="6DCCB4A3" id="Group 30" o:spid="_x0000_s1050" style="position:absolute;margin-left:43.9pt;margin-top:26.45pt;width:95.1pt;height:59.35pt;z-index:251685888;mso-position-horizontal:right;mso-position-horizontal-relative:margin" coordsize="12077,7537" o:gfxdata="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">
+              <v:group w14:anchorId="6DCCB4A3" id="Group 30" o:spid="_x0000_s1050" style="position:absolute;margin-left:43.9pt;margin-top:26.45pt;width:95.1pt;height:59.35pt;z-index:251679744;mso-position-horizontal:right;mso-position-horizontal-relative:margin" coordsize="12077,7537" o:gfxdata="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">
                 <v:shape id="Picture 28" o:spid="_x0000_s1051" type="#_x0000_t75" style="position:absolute;width:12077;height:3683;visibility:visible;mso-wrap-style:square" o:gfxdata="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">
                   <v:imagedata r:id="rId25" o:title=""/>
                   <v:path arrowok="t"/>
@@ -3139,8 +3120,765 @@
           <w:lang w:val="da-DK"/>
         </w:rPr>
       </w:pPr>
-      <w:bookmarkStart w:id="19" w:name="_GoBack"/>
-      <w:bookmarkEnd w:id="19"/>
+      <w:r>
+        <w:rPr>
+          <w:noProof/>
+          <w:lang w:val="da-DK" w:eastAsia="da-DK"/>
+        </w:rPr>
+        <mc:AlternateContent>
+          <mc:Choice Requires="wpg">
+            <w:drawing>
+              <wp:anchor distT="0" distB="0" distL="114300" distR="114300" simplePos="0" relativeHeight="251688960" behindDoc="0" locked="0" layoutInCell="1" allowOverlap="1" wp14:anchorId="2A8DA165" wp14:editId="16756275">
+                <wp:simplePos x="0" y="0"/>
+                <wp:positionH relativeFrom="column">
+                  <wp:posOffset>3769417</wp:posOffset>
+                </wp:positionH>
+                <wp:positionV relativeFrom="paragraph">
+                  <wp:posOffset>121086</wp:posOffset>
+                </wp:positionV>
+                <wp:extent cx="2453640" cy="641985"/>
+                <wp:effectExtent l="0" t="0" r="3810" b="5715"/>
+                <wp:wrapSquare wrapText="bothSides"/>
+                <wp:docPr id="37" name="Group 37"/>
+                <wp:cNvGraphicFramePr/>
+                <a:graphic xmlns:a="http://schemas.openxmlformats.org/drawingml/2006/main">
+                  <a:graphicData uri="http://schemas.microsoft.com/office/word/2010/wordprocessingGroup">
+                    <wpg:wgp>
+                      <wpg:cNvGrpSpPr/>
+                      <wpg:grpSpPr>
+                        <a:xfrm>
+                          <a:off x="0" y="0"/>
+                          <a:ext cx="2453640" cy="641985"/>
+                          <a:chOff x="0" y="0"/>
+                          <a:chExt cx="2453640" cy="641985"/>
+                        </a:xfrm>
+                      </wpg:grpSpPr>
+                      <pic:pic xmlns:pic="http://schemas.openxmlformats.org/drawingml/2006/picture">
+                        <pic:nvPicPr>
+                          <pic:cNvPr id="35" name="Picture 35"/>
+                          <pic:cNvPicPr>
+                            <a:picLocks noChangeAspect="1"/>
+                          </pic:cNvPicPr>
+                        </pic:nvPicPr>
+                        <pic:blipFill>
+                          <a:blip r:embed="rId26">
+                            <a:extLst>
+                              <a:ext uri="{28A0092B-C50C-407E-A947-70E740481C1C}">
+                                <a14:useLocalDpi xmlns:a14="http://schemas.microsoft.com/office/drawing/2010/main" val="0"/>
+                              </a:ext>
+                            </a:extLst>
+                          </a:blip>
+                          <a:stretch>
+                            <a:fillRect/>
+                          </a:stretch>
+                        </pic:blipFill>
+                        <pic:spPr>
+                          <a:xfrm>
+                            <a:off x="0" y="0"/>
+                            <a:ext cx="2453640" cy="347980"/>
+                          </a:xfrm>
+                          <a:prstGeom prst="rect">
+                            <a:avLst/>
+                          </a:prstGeom>
+                        </pic:spPr>
+                      </pic:pic>
+                      <wps:wsp>
+                        <wps:cNvPr id="36" name="Text Box 36"/>
+                        <wps:cNvSpPr txBox="1"/>
+                        <wps:spPr>
+                          <a:xfrm>
+                            <a:off x="0" y="375285"/>
+                            <a:ext cx="1548765" cy="266700"/>
+                          </a:xfrm>
+                          <a:prstGeom prst="rect">
+                            <a:avLst/>
+                          </a:prstGeom>
+                          <a:solidFill>
+                            <a:prstClr val="white"/>
+                          </a:solidFill>
+                          <a:ln>
+                            <a:noFill/>
+                          </a:ln>
+                          <a:effectLst/>
+                        </wps:spPr>
+                        <wps:txbx>
+                          <w:txbxContent>
+                            <w:p>
+                              <w:pPr>
+                                <w:pStyle w:val="Caption"/>
+                              </w:pPr>
+                              <w:bookmarkStart w:id="19" w:name="_Ref451185070"/>
+                              <w:r>
+                                <w:t xml:space="preserve">Figur </w:t>
+                              </w:r>
+                              <w:r>
+                                <w:fldChar w:fldCharType="begin"/>
+                              </w:r>
+                              <w:r>
+                                <w:instrText xml:space="preserve"> SEQ Figur \* ARABIC </w:instrText>
+                              </w:r>
+                              <w:r>
+                                <w:fldChar w:fldCharType="separate"/>
+                              </w:r>
+                              <w:r>
+                                <w:rPr>
+                                  <w:noProof/>
+                                </w:rPr>
+                                <w:t>10</w:t>
+                              </w:r>
+                              <w:r>
+                                <w:fldChar w:fldCharType="end"/>
+                              </w:r>
+                              <w:bookmarkEnd w:id="19"/>
+                              <w:r>
+                                <w:t>: Pristjek220 t</w:t>
+                              </w:r>
+                              <w:r>
+                                <w:t>ilføj vare</w:t>
+                              </w:r>
+                            </w:p>
+                          </w:txbxContent>
+                        </wps:txbx>
+                        <wps:bodyPr rot="0" spcFirstLastPara="0" vertOverflow="overflow" horzOverflow="overflow" vert="horz" wrap="square" lIns="0" tIns="0" rIns="0" bIns="0" numCol="1" spcCol="0" rtlCol="0" fromWordArt="0" anchor="t" anchorCtr="0" forceAA="0" compatLnSpc="1">
+                          <a:prstTxWarp prst="textNoShape">
+                            <a:avLst/>
+                          </a:prstTxWarp>
+                          <a:spAutoFit/>
+                        </wps:bodyPr>
+                      </wps:wsp>
+                    </wpg:wgp>
+                  </a:graphicData>
+                </a:graphic>
+              </wp:anchor>
+            </w:drawing>
+          </mc:Choice>
+          <mc:Fallback>
+            <w:pict>
+              <v:group w14:anchorId="2A8DA165" id="Group 37" o:spid="_x0000_s1053" style="position:absolute;margin-left:296.8pt;margin-top:9.55pt;width:193.2pt;height:50.55pt;z-index:251688960" coordsize="24536,6419" o:gfxdata="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">
+                <v:shape id="Picture 35" o:spid="_x0000_s1054" type="#_x0000_t75" style="position:absolute;width:24536;height:3479;visibility:visible;mso-wrap-style:square" o:gfxdata="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">
+                  <v:imagedata r:id="rId27" o:title=""/>
+                  <v:path arrowok="t"/>
+                </v:shape>
+                <v:shape id="Text Box 36" o:spid="_x0000_s1055" type="#_x0000_t202" style="position:absolute;top:3752;width:15487;height:2667;visibility:visible;mso-wrap-style:square;v-text-anchor:top" o:gfxdata="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" stroked="f">
+                  <v:textbox style="mso-fit-shape-to-text:t" inset="0,0,0,0">
+                    <w:txbxContent>
+                      <w:p>
+                        <w:pPr>
+                          <w:pStyle w:val="Caption"/>
+                        </w:pPr>
+                        <w:bookmarkStart w:id="20" w:name="_Ref451185070"/>
+                        <w:r>
+                          <w:t xml:space="preserve">Figur </w:t>
+                        </w:r>
+                        <w:r>
+                          <w:fldChar w:fldCharType="begin"/>
+                        </w:r>
+                        <w:r>
+                          <w:instrText xml:space="preserve"> SEQ Figur \* ARABIC </w:instrText>
+                        </w:r>
+                        <w:r>
+                          <w:fldChar w:fldCharType="separate"/>
+                        </w:r>
+                        <w:r>
+                          <w:rPr>
+                            <w:noProof/>
+                          </w:rPr>
+                          <w:t>10</w:t>
+                        </w:r>
+                        <w:r>
+                          <w:fldChar w:fldCharType="end"/>
+                        </w:r>
+                        <w:bookmarkEnd w:id="20"/>
+                        <w:r>
+                          <w:t>: Pristjek220 t</w:t>
+                        </w:r>
+                        <w:r>
+                          <w:t>ilføj vare</w:t>
+                        </w:r>
+                      </w:p>
+                    </w:txbxContent>
+                  </v:textbox>
+                </v:shape>
+                <w10:wrap type="square"/>
+              </v:group>
+            </w:pict>
+          </mc:Fallback>
+        </mc:AlternateContent>
+      </w:r>
+      <w:r>
+        <w:rPr>
+          <w:lang w:val="da-DK"/>
+        </w:rPr>
+        <w:t xml:space="preserve">Som forretningsmanager kan man tilføje, ændre og slette vare. </w:t>
+      </w:r>
+      <w:r>
+        <w:rPr>
+          <w:lang w:val="da-DK"/>
+        </w:rPr>
+        <w:t xml:space="preserve">Hver enkelt forretningsmanager kan kun ændre på de vare, som er tilknyttet til det login, der er blevet logget ind med. For at tilføje en vare til forretningen skal man indtaste en vare og en pris, som man kan se på </w:t>
+      </w:r>
+      <w:r>
+        <w:rPr>
+          <w:lang w:val="da-DK"/>
+        </w:rPr>
+        <w:fldChar w:fldCharType="begin"/>
+      </w:r>
+      <w:r>
+        <w:rPr>
+          <w:lang w:val="da-DK"/>
+        </w:rPr>
+        <w:instrText xml:space="preserve"> REF _Ref451185070 \h </w:instrText>
+      </w:r>
+      <w:r>
+        <w:rPr>
+          <w:lang w:val="da-DK"/>
+        </w:rPr>
+      </w:r>
+      <w:r>
+        <w:rPr>
+          <w:lang w:val="da-DK"/>
+        </w:rPr>
+        <w:fldChar w:fldCharType="separate"/>
+      </w:r>
+      <w:r>
+        <w:rPr>
+          <w:lang w:val="da-DK"/>
+        </w:rPr>
+        <w:t xml:space="preserve">Figur </w:t>
+      </w:r>
+      <w:r>
+        <w:rPr>
+          <w:noProof/>
+          <w:lang w:val="da-DK"/>
+        </w:rPr>
+        <w:t>10</w:t>
+      </w:r>
+      <w:r>
+        <w:rPr>
+          <w:lang w:val="da-DK"/>
+        </w:rPr>
+        <w:fldChar w:fldCharType="end"/>
+      </w:r>
+      <w:r>
+        <w:rPr>
+          <w:lang w:val="da-DK"/>
+        </w:rPr>
+        <w:t>. Når der er blevet trykket på tilføj produkt, kommer der så kommer en pop, hvor man skal bekræfte om oplysningerne er korrekte. Hvis produktet allerede findes i Pristjek220, bliver man opmærksom på at det allerede findes.</w:t>
+      </w:r>
+    </w:p>
+    <w:p>
+      <w:pPr>
+        <w:rPr>
+          <w:lang w:val="da-DK"/>
+        </w:rPr>
+      </w:pPr>
+      <w:r>
+        <w:rPr>
+          <w:noProof/>
+          <w:lang w:val="da-DK" w:eastAsia="da-DK"/>
+        </w:rPr>
+        <mc:AlternateContent>
+          <mc:Choice Requires="wpg">
+            <w:drawing>
+              <wp:anchor distT="0" distB="0" distL="114300" distR="114300" simplePos="0" relativeHeight="251697152" behindDoc="0" locked="0" layoutInCell="1" allowOverlap="1" wp14:anchorId="06BCA94F" wp14:editId="0EB7FA45">
+                <wp:simplePos x="0" y="0"/>
+                <wp:positionH relativeFrom="column">
+                  <wp:posOffset>3598868</wp:posOffset>
+                </wp:positionH>
+                <wp:positionV relativeFrom="paragraph">
+                  <wp:posOffset>212583</wp:posOffset>
+                </wp:positionV>
+                <wp:extent cx="2442845" cy="689781"/>
+                <wp:effectExtent l="0" t="0" r="0" b="0"/>
+                <wp:wrapSquare wrapText="bothSides"/>
+                <wp:docPr id="45" name="Group 45"/>
+                <wp:cNvGraphicFramePr/>
+                <a:graphic xmlns:a="http://schemas.openxmlformats.org/drawingml/2006/main">
+                  <a:graphicData uri="http://schemas.microsoft.com/office/word/2010/wordprocessingGroup">
+                    <wpg:wgp>
+                      <wpg:cNvGrpSpPr/>
+                      <wpg:grpSpPr>
+                        <a:xfrm>
+                          <a:off x="0" y="0"/>
+                          <a:ext cx="2442845" cy="689781"/>
+                          <a:chOff x="0" y="0"/>
+                          <a:chExt cx="2442845" cy="689781"/>
+                        </a:xfrm>
+                      </wpg:grpSpPr>
+                      <pic:pic xmlns:pic="http://schemas.openxmlformats.org/drawingml/2006/picture">
+                        <pic:nvPicPr>
+                          <pic:cNvPr id="43" name="Picture 43"/>
+                          <pic:cNvPicPr>
+                            <a:picLocks noChangeAspect="1"/>
+                          </pic:cNvPicPr>
+                        </pic:nvPicPr>
+                        <pic:blipFill>
+                          <a:blip r:embed="rId28">
+                            <a:extLst>
+                              <a:ext uri="{28A0092B-C50C-407E-A947-70E740481C1C}">
+                                <a14:useLocalDpi xmlns:a14="http://schemas.microsoft.com/office/drawing/2010/main" val="0"/>
+                              </a:ext>
+                            </a:extLst>
+                          </a:blip>
+                          <a:stretch>
+                            <a:fillRect/>
+                          </a:stretch>
+                        </pic:blipFill>
+                        <pic:spPr>
+                          <a:xfrm>
+                            <a:off x="0" y="0"/>
+                            <a:ext cx="2442845" cy="441325"/>
+                          </a:xfrm>
+                          <a:prstGeom prst="rect">
+                            <a:avLst/>
+                          </a:prstGeom>
+                        </pic:spPr>
+                      </pic:pic>
+                      <wps:wsp>
+                        <wps:cNvPr id="44" name="Text Box 44"/>
+                        <wps:cNvSpPr txBox="1"/>
+                        <wps:spPr>
+                          <a:xfrm>
+                            <a:off x="102358" y="423081"/>
+                            <a:ext cx="1958340" cy="266700"/>
+                          </a:xfrm>
+                          <a:prstGeom prst="rect">
+                            <a:avLst/>
+                          </a:prstGeom>
+                          <a:solidFill>
+                            <a:prstClr val="white"/>
+                          </a:solidFill>
+                          <a:ln>
+                            <a:noFill/>
+                          </a:ln>
+                          <a:effectLst/>
+                        </wps:spPr>
+                        <wps:txbx>
+                          <w:txbxContent>
+                            <w:p>
+                              <w:pPr>
+                                <w:pStyle w:val="Caption"/>
+                                <w:rPr>
+                                  <w:lang w:val="da-DK"/>
+                                </w:rPr>
+                              </w:pPr>
+                              <w:bookmarkStart w:id="21" w:name="_Ref451185538"/>
+                              <w:r>
+                                <w:rPr>
+                                  <w:lang w:val="da-DK"/>
+                                </w:rPr>
+                                <w:t xml:space="preserve">Figur </w:t>
+                              </w:r>
+                              <w:r>
+                                <w:fldChar w:fldCharType="begin"/>
+                              </w:r>
+                              <w:r>
+                                <w:rPr>
+                                  <w:lang w:val="da-DK"/>
+                                </w:rPr>
+                                <w:instrText xml:space="preserve"> SEQ Figur \* ARABIC </w:instrText>
+                              </w:r>
+                              <w:r>
+                                <w:fldChar w:fldCharType="separate"/>
+                              </w:r>
+                              <w:r>
+                                <w:rPr>
+                                  <w:noProof/>
+                                  <w:lang w:val="da-DK"/>
+                                </w:rPr>
+                                <w:t>11</w:t>
+                              </w:r>
+                              <w:r>
+                                <w:fldChar w:fldCharType="end"/>
+                              </w:r>
+                              <w:bookmarkEnd w:id="21"/>
+                              <w:r>
+                                <w:rPr>
+                                  <w:lang w:val="da-DK"/>
+                                </w:rPr>
+                                <w:t>: Pristjek220 ændre pris på vare</w:t>
+                              </w:r>
+                            </w:p>
+                          </w:txbxContent>
+                        </wps:txbx>
+                        <wps:bodyPr rot="0" spcFirstLastPara="0" vertOverflow="overflow" horzOverflow="overflow" vert="horz" wrap="square" lIns="0" tIns="0" rIns="0" bIns="0" numCol="1" spcCol="0" rtlCol="0" fromWordArt="0" anchor="t" anchorCtr="0" forceAA="0" compatLnSpc="1">
+                          <a:prstTxWarp prst="textNoShape">
+                            <a:avLst/>
+                          </a:prstTxWarp>
+                          <a:spAutoFit/>
+                        </wps:bodyPr>
+                      </wps:wsp>
+                    </wpg:wgp>
+                  </a:graphicData>
+                </a:graphic>
+              </wp:anchor>
+            </w:drawing>
+          </mc:Choice>
+          <mc:Fallback>
+            <w:pict>
+              <v:group w14:anchorId="06BCA94F" id="Group 45" o:spid="_x0000_s1056" style="position:absolute;margin-left:283.4pt;margin-top:16.75pt;width:192.35pt;height:54.3pt;z-index:251697152" coordsize="24428,6897" o:gfxdata="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">
+                <v:shape id="Picture 43" o:spid="_x0000_s1057" type="#_x0000_t75" style="position:absolute;width:24428;height:4413;visibility:visible;mso-wrap-style:square" o:gfxdata="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">
+                  <v:imagedata r:id="rId29" o:title=""/>
+                  <v:path arrowok="t"/>
+                </v:shape>
+                <v:shape id="Text Box 44" o:spid="_x0000_s1058" type="#_x0000_t202" style="position:absolute;left:1023;top:4230;width:19583;height:2667;visibility:visible;mso-wrap-style:square;v-text-anchor:top" o:gfxdata="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" stroked="f">
+                  <v:textbox style="mso-fit-shape-to-text:t" inset="0,0,0,0">
+                    <w:txbxContent>
+                      <w:p>
+                        <w:pPr>
+                          <w:pStyle w:val="Caption"/>
+                          <w:rPr>
+                            <w:lang w:val="da-DK"/>
+                          </w:rPr>
+                        </w:pPr>
+                        <w:bookmarkStart w:id="22" w:name="_Ref451185538"/>
+                        <w:r>
+                          <w:rPr>
+                            <w:lang w:val="da-DK"/>
+                          </w:rPr>
+                          <w:t xml:space="preserve">Figur </w:t>
+                        </w:r>
+                        <w:r>
+                          <w:fldChar w:fldCharType="begin"/>
+                        </w:r>
+                        <w:r>
+                          <w:rPr>
+                            <w:lang w:val="da-DK"/>
+                          </w:rPr>
+                          <w:instrText xml:space="preserve"> SEQ Figur \* ARABIC </w:instrText>
+                        </w:r>
+                        <w:r>
+                          <w:fldChar w:fldCharType="separate"/>
+                        </w:r>
+                        <w:r>
+                          <w:rPr>
+                            <w:noProof/>
+                            <w:lang w:val="da-DK"/>
+                          </w:rPr>
+                          <w:t>11</w:t>
+                        </w:r>
+                        <w:r>
+                          <w:fldChar w:fldCharType="end"/>
+                        </w:r>
+                        <w:bookmarkEnd w:id="22"/>
+                        <w:r>
+                          <w:rPr>
+                            <w:lang w:val="da-DK"/>
+                          </w:rPr>
+                          <w:t>: Pristjek220 ændre pris på vare</w:t>
+                        </w:r>
+                      </w:p>
+                    </w:txbxContent>
+                  </v:textbox>
+                </v:shape>
+                <w10:wrap type="square"/>
+              </v:group>
+            </w:pict>
+          </mc:Fallback>
+        </mc:AlternateContent>
+      </w:r>
+      <w:r>
+        <w:rPr>
+          <w:lang w:val="da-DK"/>
+        </w:rPr>
+        <w:t>Så kan man også ændre i en vare, som ligger inde i Pristjek220, hvis nu man nu har tilbud på en vare. Der er autofuldførelse en hjælp til at vise om produktet allerede findes, så kan man ændre på prisen på produktet.</w:t>
+      </w:r>
+      <w:r>
+        <w:rPr>
+          <w:lang w:val="da-DK"/>
+        </w:rPr>
+        <w:t xml:space="preserve"> Man kan se autofuldførelse funktionalitet i ændre pris på vare, på </w:t>
+      </w:r>
+      <w:r>
+        <w:rPr>
+          <w:lang w:val="da-DK"/>
+        </w:rPr>
+        <w:fldChar w:fldCharType="begin"/>
+      </w:r>
+      <w:r>
+        <w:rPr>
+          <w:lang w:val="da-DK"/>
+        </w:rPr>
+        <w:instrText xml:space="preserve"> REF _Ref451185538 \h </w:instrText>
+      </w:r>
+      <w:r>
+        <w:rPr>
+          <w:lang w:val="da-DK"/>
+        </w:rPr>
+      </w:r>
+      <w:r>
+        <w:rPr>
+          <w:lang w:val="da-DK"/>
+        </w:rPr>
+        <w:fldChar w:fldCharType="separate"/>
+      </w:r>
+      <w:r>
+        <w:rPr>
+          <w:lang w:val="da-DK"/>
+        </w:rPr>
+        <w:t xml:space="preserve">Figur </w:t>
+      </w:r>
+      <w:r>
+        <w:rPr>
+          <w:noProof/>
+          <w:lang w:val="da-DK"/>
+        </w:rPr>
+        <w:t>11</w:t>
+      </w:r>
+      <w:r>
+        <w:rPr>
+          <w:lang w:val="da-DK"/>
+        </w:rPr>
+        <w:fldChar w:fldCharType="end"/>
+      </w:r>
+      <w:r>
+        <w:rPr>
+          <w:lang w:val="da-DK"/>
+        </w:rPr>
+        <w:t>. Hvor der bliver skrevet ”ban”, og autofuldførelse hjælper med at fortælle at der findes banan i forretningen, så prisen kan ændres.</w:t>
+      </w:r>
+    </w:p>
+    <w:p>
+      <w:pPr>
+        <w:rPr>
+          <w:lang w:val="da-DK"/>
+        </w:rPr>
+      </w:pPr>
+      <w:r>
+        <w:rPr>
+          <w:noProof/>
+          <w:lang w:val="da-DK" w:eastAsia="da-DK"/>
+        </w:rPr>
+        <mc:AlternateContent>
+          <mc:Choice Requires="wpg">
+            <w:drawing>
+              <wp:anchor distT="0" distB="0" distL="114300" distR="114300" simplePos="0" relativeHeight="251699200" behindDoc="0" locked="0" layoutInCell="1" allowOverlap="1" wp14:anchorId="69FE1BE4" wp14:editId="5480EA5F">
+                <wp:simplePos x="0" y="0"/>
+                <wp:positionH relativeFrom="margin">
+                  <wp:align>right</wp:align>
+                </wp:positionH>
+                <wp:positionV relativeFrom="paragraph">
+                  <wp:posOffset>9875</wp:posOffset>
+                </wp:positionV>
+                <wp:extent cx="1310005" cy="842493"/>
+                <wp:effectExtent l="0" t="0" r="4445" b="0"/>
+                <wp:wrapSquare wrapText="bothSides"/>
+                <wp:docPr id="47" name="Group 47"/>
+                <wp:cNvGraphicFramePr/>
+                <a:graphic xmlns:a="http://schemas.openxmlformats.org/drawingml/2006/main">
+                  <a:graphicData uri="http://schemas.microsoft.com/office/word/2010/wordprocessingGroup">
+                    <wpg:wgp>
+                      <wpg:cNvGrpSpPr/>
+                      <wpg:grpSpPr>
+                        <a:xfrm>
+                          <a:off x="0" y="0"/>
+                          <a:ext cx="1310005" cy="842493"/>
+                          <a:chOff x="0" y="0"/>
+                          <a:chExt cx="1310005" cy="842493"/>
+                        </a:xfrm>
+                      </wpg:grpSpPr>
+                      <wps:wsp>
+                        <wps:cNvPr id="38" name="Text Box 38"/>
+                        <wps:cNvSpPr txBox="1"/>
+                        <wps:spPr>
+                          <a:xfrm>
+                            <a:off x="40943" y="436728"/>
+                            <a:ext cx="1221105" cy="405765"/>
+                          </a:xfrm>
+                          <a:prstGeom prst="rect">
+                            <a:avLst/>
+                          </a:prstGeom>
+                          <a:solidFill>
+                            <a:prstClr val="white"/>
+                          </a:solidFill>
+                          <a:ln>
+                            <a:noFill/>
+                          </a:ln>
+                          <a:effectLst/>
+                        </wps:spPr>
+                        <wps:txbx>
+                          <w:txbxContent>
+                            <w:p>
+                              <w:pPr>
+                                <w:pStyle w:val="Caption"/>
+                              </w:pPr>
+                              <w:bookmarkStart w:id="23" w:name="_Ref451185744"/>
+                              <w:r>
+                                <w:t xml:space="preserve">Figur </w:t>
+                              </w:r>
+                              <w:r>
+                                <w:fldChar w:fldCharType="begin"/>
+                              </w:r>
+                              <w:r>
+                                <w:instrText xml:space="preserve"> SEQ Figur \* ARABIC </w:instrText>
+                              </w:r>
+                              <w:r>
+                                <w:fldChar w:fldCharType="separate"/>
+                              </w:r>
+                              <w:r>
+                                <w:rPr>
+                                  <w:noProof/>
+                                </w:rPr>
+                                <w:t>12</w:t>
+                              </w:r>
+                              <w:r>
+                                <w:fldChar w:fldCharType="end"/>
+                              </w:r>
+                              <w:bookmarkEnd w:id="23"/>
+                              <w:r>
+                                <w:t>: Pristjek220 fjern produkt</w:t>
+                              </w:r>
+                            </w:p>
+                          </w:txbxContent>
+                        </wps:txbx>
+                        <wps:bodyPr rot="0" spcFirstLastPara="0" vertOverflow="overflow" horzOverflow="overflow" vert="horz" wrap="square" lIns="0" tIns="0" rIns="0" bIns="0" numCol="1" spcCol="0" rtlCol="0" fromWordArt="0" anchor="t" anchorCtr="0" forceAA="0" compatLnSpc="1">
+                          <a:prstTxWarp prst="textNoShape">
+                            <a:avLst/>
+                          </a:prstTxWarp>
+                          <a:spAutoFit/>
+                        </wps:bodyPr>
+                      </wps:wsp>
+                      <pic:pic xmlns:pic="http://schemas.openxmlformats.org/drawingml/2006/picture">
+                        <pic:nvPicPr>
+                          <pic:cNvPr id="46" name="Picture 46"/>
+                          <pic:cNvPicPr>
+                            <a:picLocks noChangeAspect="1"/>
+                          </pic:cNvPicPr>
+                        </pic:nvPicPr>
+                        <pic:blipFill>
+                          <a:blip r:embed="rId30">
+                            <a:extLst>
+                              <a:ext uri="{28A0092B-C50C-407E-A947-70E740481C1C}">
+                                <a14:useLocalDpi xmlns:a14="http://schemas.microsoft.com/office/drawing/2010/main" val="0"/>
+                              </a:ext>
+                            </a:extLst>
+                          </a:blip>
+                          <a:stretch>
+                            <a:fillRect/>
+                          </a:stretch>
+                        </pic:blipFill>
+                        <pic:spPr>
+                          <a:xfrm>
+                            <a:off x="0" y="0"/>
+                            <a:ext cx="1310005" cy="422275"/>
+                          </a:xfrm>
+                          <a:prstGeom prst="rect">
+                            <a:avLst/>
+                          </a:prstGeom>
+                        </pic:spPr>
+                      </pic:pic>
+                    </wpg:wgp>
+                  </a:graphicData>
+                </a:graphic>
+              </wp:anchor>
+            </w:drawing>
+          </mc:Choice>
+          <mc:Fallback>
+            <w:pict>
+              <v:group w14:anchorId="69FE1BE4" id="Group 47" o:spid="_x0000_s1059" style="position:absolute;margin-left:51.95pt;margin-top:.8pt;width:103.15pt;height:66.35pt;z-index:251699200;mso-position-horizontal:right;mso-position-horizontal-relative:margin" coordsize="13100,8424" o:gfxdata="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">
+                <v:shape id="Text Box 38" o:spid="_x0000_s1060" type="#_x0000_t202" style="position:absolute;left:409;top:4367;width:12211;height:4057;visibility:visible;mso-wrap-style:square;v-text-anchor:top" o:gfxdata="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" stroked="f">
+                  <v:textbox style="mso-fit-shape-to-text:t" inset="0,0,0,0">
+                    <w:txbxContent>
+                      <w:p>
+                        <w:pPr>
+                          <w:pStyle w:val="Caption"/>
+                        </w:pPr>
+                        <w:bookmarkStart w:id="24" w:name="_Ref451185744"/>
+                        <w:r>
+                          <w:t xml:space="preserve">Figur </w:t>
+                        </w:r>
+                        <w:r>
+                          <w:fldChar w:fldCharType="begin"/>
+                        </w:r>
+                        <w:r>
+                          <w:instrText xml:space="preserve"> SEQ Figur \* ARABIC </w:instrText>
+                        </w:r>
+                        <w:r>
+                          <w:fldChar w:fldCharType="separate"/>
+                        </w:r>
+                        <w:r>
+                          <w:rPr>
+                            <w:noProof/>
+                          </w:rPr>
+                          <w:t>12</w:t>
+                        </w:r>
+                        <w:r>
+                          <w:fldChar w:fldCharType="end"/>
+                        </w:r>
+                        <w:bookmarkEnd w:id="24"/>
+                        <w:r>
+                          <w:t>: Pristjek220 fjern produkt</w:t>
+                        </w:r>
+                      </w:p>
+                    </w:txbxContent>
+                  </v:textbox>
+                </v:shape>
+                <v:shape id="Picture 46" o:spid="_x0000_s1061" type="#_x0000_t75" style="position:absolute;width:13100;height:4222;visibility:visible;mso-wrap-style:square" o:gfxdata="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">
+                  <v:imagedata r:id="rId31" o:title=""/>
+                  <v:path arrowok="t"/>
+                </v:shape>
+                <w10:wrap type="square" anchorx="margin"/>
+              </v:group>
+            </w:pict>
+          </mc:Fallback>
+        </mc:AlternateContent>
+      </w:r>
+      <w:r>
+        <w:rPr>
+          <w:lang w:val="da-DK"/>
+        </w:rPr>
+        <w:t xml:space="preserve">Hvis man skal slette et produkt skal man angive et produkt, som kan ses på </w:t>
+      </w:r>
+      <w:r>
+        <w:rPr>
+          <w:lang w:val="da-DK"/>
+        </w:rPr>
+        <w:fldChar w:fldCharType="begin"/>
+      </w:r>
+      <w:r>
+        <w:rPr>
+          <w:lang w:val="da-DK"/>
+        </w:rPr>
+        <w:instrText xml:space="preserve"> REF _Ref451185744 \h </w:instrText>
+      </w:r>
+      <w:r>
+        <w:rPr>
+          <w:lang w:val="da-DK"/>
+        </w:rPr>
+      </w:r>
+      <w:r>
+        <w:rPr>
+          <w:lang w:val="da-DK"/>
+        </w:rPr>
+        <w:fldChar w:fldCharType="separate"/>
+      </w:r>
+      <w:r>
+        <w:rPr>
+          <w:lang w:val="da-DK"/>
+        </w:rPr>
+        <w:t xml:space="preserve">Figur </w:t>
+      </w:r>
+      <w:r>
+        <w:rPr>
+          <w:noProof/>
+          <w:lang w:val="da-DK"/>
+        </w:rPr>
+        <w:t>12</w:t>
+      </w:r>
+      <w:r>
+        <w:rPr>
+          <w:lang w:val="da-DK"/>
+        </w:rPr>
+        <w:fldChar w:fldCharType="end"/>
+      </w:r>
+      <w:r>
+        <w:rPr>
+          <w:lang w:val="da-DK"/>
+        </w:rPr>
+        <w:t xml:space="preserve">. Hvor der er blevet skrevet ”ban” og autofuldførelse hjælper med at fortælle at banan ligger i Pristjek220. Hvis man prøver at skrive et produkt der ikke findes i forretningen, bliver brugeren informeret om det. </w:t>
+      </w:r>
+      <w:bookmarkStart w:id="25" w:name="_GoBack"/>
+      <w:bookmarkEnd w:id="25"/>
     </w:p>
     <w:sectPr>
       <w:pgSz w:w="11906" w:h="16838"/>
@@ -4239,7 +4977,7 @@
 </file>
 
 <file path=customXml/itemProps1.xml><?xml version="1.0" encoding="utf-8"?>
-<ds:datastoreItem xmlns:ds="http://schemas.openxmlformats.org/officeDocument/2006/customXml" ds:itemID="{37294F6B-5CCC-45E5-9878-1A515B28D538}">
+<ds:datastoreItem xmlns:ds="http://schemas.openxmlformats.org/officeDocument/2006/customXml" ds:itemID="{C677A46F-2552-4201-886B-8947C3D58EB6}">
   <ds:schemaRefs>
     <ds:schemaRef ds:uri="http://schemas.openxmlformats.org/officeDocument/2006/bibliography"/>
   </ds:schemaRefs>

</xml_diff>